<commit_message>
accepted changes in doc
</commit_message>
<xml_diff>
--- a/Semicoductor device physics computational workshop.docx
+++ b/Semicoductor device physics computational workshop.docx
@@ -12,6 +12,8 @@
           <w:szCs w:val="32"/>
         </w:rPr>
       </w:pPr>
+      <w:bookmarkStart w:id="0" w:name="_GoBack"/>
+      <w:bookmarkEnd w:id="0"/>
       <w:r>
         <w:rPr>
           <w:b/>
@@ -119,24 +121,15 @@
       <w:r>
         <w:t xml:space="preserve">different combinations </w:t>
       </w:r>
-      <w:ins w:id="0" w:author="Philip Calado" w:date="2020-11-25T08:29:00Z">
-        <w:r>
-          <w:t xml:space="preserve">of </w:t>
-        </w:r>
-      </w:ins>
+      <w:r>
+        <w:t xml:space="preserve">of </w:t>
+      </w:r>
       <w:r>
         <w:t>semiconductor material</w:t>
       </w:r>
-      <w:ins w:id="1" w:author="Philip Calado" w:date="2020-11-25T08:29:00Z">
-        <w:r>
-          <w:t xml:space="preserve"> layers</w:t>
-        </w:r>
-      </w:ins>
-      <w:del w:id="2" w:author="Philip Calado" w:date="2020-11-25T08:29:00Z">
-        <w:r>
-          <w:delText>s</w:delText>
-        </w:r>
-      </w:del>
+      <w:r>
+        <w:t xml:space="preserve"> layers</w:t>
+      </w:r>
       <w:r>
         <w:t xml:space="preserve"> influence </w:t>
       </w:r>
@@ -158,36 +151,18 @@
       <w:r>
         <w:t xml:space="preserve">To simulate the behaviour of semiconductor devices we will use </w:t>
       </w:r>
-      <w:del w:id="3" w:author="Philip Calado" w:date="2020-11-25T08:30:00Z">
-        <w:r>
-          <w:delText>open</w:delText>
-        </w:r>
-        <w:r>
-          <w:delText>-</w:delText>
-        </w:r>
-        <w:r>
-          <w:delText>source software</w:delText>
-        </w:r>
-        <w:r>
-          <w:delText xml:space="preserve"> called </w:delText>
-        </w:r>
-      </w:del>
       <w:r>
         <w:t>Driftfusion</w:t>
       </w:r>
-      <w:ins w:id="4" w:author="Philip Calado" w:date="2020-11-25T08:30:00Z">
-        <w:r>
-          <w:t>,</w:t>
-        </w:r>
-      </w:ins>
+      <w:r>
+        <w:t>,</w:t>
+      </w:r>
       <w:r>
         <w:t xml:space="preserve"> </w:t>
       </w:r>
-      <w:ins w:id="5" w:author="Philip Calado" w:date="2020-11-25T08:30:00Z">
-        <w:r>
-          <w:t xml:space="preserve">an open-source software written in MATLAB </w:t>
-        </w:r>
-      </w:ins>
+      <w:r>
+        <w:t xml:space="preserve">an open-source software written in MATLAB </w:t>
+      </w:r>
       <w:r>
         <w:t xml:space="preserve">developed by </w:t>
       </w:r>
@@ -197,30 +172,12 @@
       <w:r>
         <w:t xml:space="preserve">Phil Calado, </w:t>
       </w:r>
-      <w:del w:id="6" w:author="Philip Calado" w:date="2020-11-25T08:30:00Z">
-        <w:r>
-          <w:delText xml:space="preserve">written in </w:delText>
-        </w:r>
-        <w:r>
-          <w:delText>MATLAB</w:delText>
-        </w:r>
-        <w:r>
-          <w:delText xml:space="preserve">, </w:delText>
-        </w:r>
-      </w:del>
       <w:r>
         <w:t>and described in detail in</w:t>
       </w:r>
-      <w:ins w:id="7" w:author="Philip Calado" w:date="2020-11-25T08:30:00Z">
-        <w:r>
-          <w:t xml:space="preserve">: </w:t>
-        </w:r>
-      </w:ins>
-      <w:del w:id="8" w:author="Philip Calado" w:date="2020-11-25T08:30:00Z">
-        <w:r>
-          <w:delText xml:space="preserve"> </w:delText>
-        </w:r>
-      </w:del>
+      <w:r>
+        <w:t xml:space="preserve">: </w:t>
+      </w:r>
       <w:hyperlink r:id="rId11">
         <w:r>
           <w:rPr>
@@ -326,38 +283,13 @@
       <w:r>
         <w:t xml:space="preserve"> semiconductor stack)</w:t>
       </w:r>
-      <w:ins w:id="9" w:author="Philip Calado" w:date="2020-11-25T08:31:00Z">
-        <w:r>
-          <w:t xml:space="preserve">. </w:t>
-        </w:r>
-      </w:ins>
-      <w:ins w:id="10" w:author="Philip Calado" w:date="2020-11-25T08:32:00Z">
-        <w:r>
-          <w:t xml:space="preserve">A </w:t>
-        </w:r>
-      </w:ins>
-      <w:del w:id="11" w:author="Philip Calado" w:date="2020-11-25T08:31:00Z">
-        <w:r>
-          <w:delText xml:space="preserve">, </w:delText>
-        </w:r>
-        <w:r>
-          <w:delText>t</w:delText>
-        </w:r>
-      </w:del>
-      <w:del w:id="12" w:author="Philip Calado" w:date="2020-11-25T08:32:00Z">
-        <w:r>
-          <w:delText xml:space="preserve">his is </w:delText>
-        </w:r>
-        <w:r>
-          <w:delText>combined</w:delText>
-        </w:r>
-        <w:r>
-          <w:delText xml:space="preserve"> with</w:delText>
-        </w:r>
-        <w:r>
-          <w:delText xml:space="preserve"> a</w:delText>
-        </w:r>
-      </w:del>
+      <w:r>
+        <w:t xml:space="preserve">. </w:t>
+      </w:r>
+      <w:proofErr w:type="gramStart"/>
+      <w:r>
+        <w:t xml:space="preserve">A </w:t>
+      </w:r>
       <w:r>
         <w:t xml:space="preserve"> </w:t>
       </w:r>
@@ -367,6 +299,7 @@
       <w:r>
         <w:t>r</w:t>
       </w:r>
+      <w:proofErr w:type="gramEnd"/>
       <w:r>
         <w:t xml:space="preserve"> defined m</w:t>
       </w:r>
@@ -376,11 +309,9 @@
       <w:r>
         <w:t xml:space="preserve"> protocol </w:t>
       </w:r>
-      <w:ins w:id="13" w:author="Philip Calado" w:date="2020-11-25T08:32:00Z">
-        <w:r>
-          <w:t xml:space="preserve">can then be applied to the device stack that you have created </w:t>
-        </w:r>
-      </w:ins>
+      <w:r>
+        <w:t xml:space="preserve">can then be applied to the device stack that you have created </w:t>
+      </w:r>
       <w:r>
         <w:t xml:space="preserve">(for example </w:t>
       </w:r>
@@ -397,53 +328,26 @@
         <w:t>are used to calculate a ‘solution’</w:t>
       </w:r>
       <w:r>
-        <w:t xml:space="preserve"> (the solution of the underlying </w:t>
-      </w:r>
-      <w:del w:id="14" w:author="Philip Calado" w:date="2020-11-25T08:32:00Z">
-        <w:r>
-          <w:delText xml:space="preserve">partial </w:delText>
-        </w:r>
-        <w:r>
-          <w:delText xml:space="preserve">differential </w:delText>
-        </w:r>
-      </w:del>
-      <w:r>
-        <w:t>equations and boundary conditions</w:t>
+        <w:t xml:space="preserve"> (the solution of the underlying equations and boundary conditions</w:t>
       </w:r>
       <w:r>
         <w:t xml:space="preserve"> that </w:t>
       </w:r>
-      <w:del w:id="15" w:author="Philip Calado" w:date="2020-11-25T08:32:00Z">
-        <w:r>
-          <w:delText>serve as</w:delText>
-        </w:r>
-      </w:del>
-      <w:ins w:id="16" w:author="Philip Calado" w:date="2020-11-25T08:32:00Z">
-        <w:r>
-          <w:t>define</w:t>
-        </w:r>
-      </w:ins>
+      <w:r>
+        <w:t>define</w:t>
+      </w:r>
       <w:r>
         <w:t xml:space="preserve"> the </w:t>
       </w:r>
-      <w:ins w:id="17" w:author="Philip Calado" w:date="2020-11-25T08:32:00Z">
-        <w:r>
-          <w:t xml:space="preserve">charge transport, </w:t>
-        </w:r>
-      </w:ins>
-      <w:ins w:id="18" w:author="Philip Calado" w:date="2020-11-25T08:33:00Z">
-        <w:r>
-          <w:t xml:space="preserve">generation and recombination </w:t>
-        </w:r>
-      </w:ins>
+      <w:r>
+        <w:t xml:space="preserve">charge transport, generation and recombination </w:t>
+      </w:r>
       <w:r>
         <w:t>model</w:t>
       </w:r>
-      <w:ins w:id="19" w:author="Philip Calado" w:date="2020-11-25T08:33:00Z">
-        <w:r>
-          <w:t>s</w:t>
-        </w:r>
-      </w:ins>
+      <w:r>
+        <w:t>s</w:t>
+      </w:r>
       <w:r>
         <w:t xml:space="preserve"> of</w:t>
       </w:r>
@@ -542,19 +446,9 @@
         <w:adjustRightInd w:val="0"/>
         <w:spacing w:after="0" w:line="288" w:lineRule="auto"/>
       </w:pPr>
-      <w:del w:id="20" w:author="Philip Calado" w:date="2020-11-25T08:35:00Z">
-        <w:r>
-          <w:delText xml:space="preserve">The </w:delText>
-        </w:r>
-        <w:r>
-          <w:delText>f</w:delText>
-        </w:r>
-      </w:del>
-      <w:ins w:id="21" w:author="Philip Calado" w:date="2020-11-25T08:35:00Z">
-        <w:r>
-          <w:t>F</w:t>
-        </w:r>
-      </w:ins>
+      <w:r>
+        <w:t>F</w:t>
+      </w:r>
       <w:r>
         <w:t>igure 1</w:t>
       </w:r>
@@ -1163,9 +1057,6 @@
     <w:p>
       <w:pPr>
         <w:spacing w:line="288" w:lineRule="auto"/>
-        <w:rPr>
-          <w:ins w:id="22" w:author="Philip Calado" w:date="2020-11-25T08:39:00Z"/>
-        </w:rPr>
       </w:pPr>
       <w:r>
         <w:t xml:space="preserve">It will be easiest to </w:t>
@@ -1188,21 +1079,17 @@
       <w:r>
         <w:t>a workstation in the Physics Department which have MATLAB installed.</w:t>
       </w:r>
-      <w:ins w:id="23" w:author="Philip Calado" w:date="2020-11-25T08:39:00Z">
-        <w:r>
-          <w:t xml:space="preserve"> You can find instructions on how to do this here:</w:t>
-        </w:r>
-      </w:ins>
-    </w:p>
-    <w:p>
-      <w:pPr>
-        <w:spacing w:line="288" w:lineRule="auto"/>
-      </w:pPr>
-      <w:ins w:id="24" w:author="Philip Calado" w:date="2020-11-25T08:39:00Z">
-        <w:r>
-          <w:t>https://www.imperial.ac.uk/admin-services/ict/self-service/connect-communicate/remote-access/remotely-access-my-college-computer/remote-desktop-access-for-students/</w:t>
-        </w:r>
-      </w:ins>
+      <w:r>
+        <w:t xml:space="preserve"> You can find instructions on how to do this here:</w:t>
+      </w:r>
+    </w:p>
+    <w:p>
+      <w:pPr>
+        <w:spacing w:line="288" w:lineRule="auto"/>
+      </w:pPr>
+      <w:r>
+        <w:t>https://www.imperial.ac.uk/admin-services/ict/self-service/connect-communicate/remote-access/remotely-access-my-college-computer/remote-desktop-access-for-students/</w:t>
+      </w:r>
     </w:p>
     <w:p>
       <w:pPr>
@@ -1267,20 +1154,17 @@
     <w:p>
       <w:pPr>
         <w:rPr>
-          <w:ins w:id="25" w:author="Philip Calado" w:date="2020-11-25T08:41:00Z"/>
-          <w:b/>
-          <w:bCs/>
-        </w:rPr>
-      </w:pPr>
-      <w:ins w:id="26" w:author="Philip Calado" w:date="2020-11-25T08:41:00Z">
-        <w:r>
-          <w:rPr>
-            <w:b/>
-            <w:bCs/>
-          </w:rPr>
-          <w:br w:type="page"/>
-        </w:r>
-      </w:ins>
+          <w:b/>
+          <w:bCs/>
+        </w:rPr>
+      </w:pPr>
+      <w:r>
+        <w:rPr>
+          <w:b/>
+          <w:bCs/>
+        </w:rPr>
+        <w:br w:type="page"/>
+      </w:r>
     </w:p>
     <w:p>
       <w:pPr>
@@ -1402,22 +1286,12 @@
         </w:rPr>
         <w:t xml:space="preserve"> the branch menu (highlighted with the red box</w:t>
       </w:r>
-      <w:ins w:id="27" w:author="Philip Calado" w:date="2020-11-25T08:39:00Z">
-        <w:r>
-          <w:rPr>
-            <w:bCs/>
-          </w:rPr>
-          <w:t xml:space="preserve"> in fig. 2</w:t>
-        </w:r>
-      </w:ins>
-      <w:del w:id="28" w:author="Philip Calado" w:date="2020-11-25T08:39:00Z">
-        <w:r>
-          <w:rPr>
-            <w:bCs/>
-          </w:rPr>
-          <w:delText xml:space="preserve"> below</w:delText>
-        </w:r>
-      </w:del>
+      <w:r>
+        <w:rPr>
+          <w:bCs/>
+        </w:rPr>
+        <w:t xml:space="preserve"> in fig. 2</w:t>
+      </w:r>
       <w:r>
         <w:rPr>
           <w:bCs/>
@@ -1430,36 +1304,24 @@
         </w:rPr>
         <w:t xml:space="preserve"> (</w:t>
       </w:r>
-      <w:ins w:id="29" w:author="Philip Calado" w:date="2020-11-25T08:40:00Z">
-        <w:r>
-          <w:rPr>
-            <w:bCs/>
-          </w:rPr>
-          <w:t xml:space="preserve">fig 2., </w:t>
-        </w:r>
-      </w:ins>
+      <w:r>
+        <w:rPr>
+          <w:bCs/>
+        </w:rPr>
+        <w:t xml:space="preserve">fig 2., </w:t>
+      </w:r>
       <w:r>
         <w:rPr>
           <w:bCs/>
         </w:rPr>
         <w:t>green box</w:t>
       </w:r>
-      <w:ins w:id="30" w:author="Philip Calado" w:date="2020-11-25T08:40:00Z">
-        <w:r>
-          <w:rPr>
-            <w:bCs/>
-          </w:rPr>
-          <w:t xml:space="preserve">). </w:t>
-        </w:r>
-      </w:ins>
-      <w:del w:id="31" w:author="Philip Calado" w:date="2020-11-25T08:40:00Z">
-        <w:r>
-          <w:rPr>
-            <w:bCs/>
-          </w:rPr>
-          <w:delText>).</w:delText>
-        </w:r>
-      </w:del>
+      <w:r>
+        <w:rPr>
+          <w:bCs/>
+        </w:rPr>
+        <w:t xml:space="preserve">). </w:t>
+      </w:r>
     </w:p>
     <w:p>
       <w:pPr>
@@ -1574,18 +1436,15 @@
     <w:p>
       <w:pPr>
         <w:rPr>
-          <w:ins w:id="32" w:author="Philip Calado" w:date="2020-11-25T08:40:00Z"/>
-          <w:bCs/>
-        </w:rPr>
-      </w:pPr>
-      <w:ins w:id="33" w:author="Philip Calado" w:date="2020-11-25T08:40:00Z">
-        <w:r>
-          <w:rPr>
-            <w:bCs/>
-          </w:rPr>
-          <w:br w:type="page"/>
-        </w:r>
-      </w:ins>
+          <w:bCs/>
+        </w:rPr>
+      </w:pPr>
+      <w:r>
+        <w:rPr>
+          <w:bCs/>
+        </w:rPr>
+        <w:br w:type="page"/>
+      </w:r>
     </w:p>
     <w:p>
       <w:pPr>
@@ -1601,28 +1460,24 @@
         <w:lastRenderedPageBreak/>
         <w:t>Now open the Code menu (</w:t>
       </w:r>
-      <w:ins w:id="34" w:author="Philip Calado" w:date="2020-11-25T08:41:00Z">
-        <w:r>
-          <w:rPr>
-            <w:bCs/>
-          </w:rPr>
-          <w:t xml:space="preserve">fig 3., </w:t>
-        </w:r>
-      </w:ins>
+      <w:r>
+        <w:rPr>
+          <w:bCs/>
+        </w:rPr>
+        <w:t xml:space="preserve">fig 3., </w:t>
+      </w:r>
       <w:r>
         <w:rPr>
           <w:bCs/>
         </w:rPr>
         <w:t>green button) and select Download ZIP (</w:t>
       </w:r>
-      <w:ins w:id="35" w:author="Philip Calado" w:date="2020-11-25T08:41:00Z">
-        <w:r>
-          <w:rPr>
-            <w:bCs/>
-          </w:rPr>
-          <w:t xml:space="preserve">fig 3., </w:t>
-        </w:r>
-      </w:ins>
+      <w:r>
+        <w:rPr>
+          <w:bCs/>
+        </w:rPr>
+        <w:t xml:space="preserve">fig 3., </w:t>
+      </w:r>
       <w:r>
         <w:rPr>
           <w:bCs/>
@@ -1848,22 +1703,12 @@
         </w:rPr>
         <w:t xml:space="preserve"> folder on your hard drive in the file explorer on the left hand side of the MATLAB window</w:t>
       </w:r>
-      <w:ins w:id="36" w:author="Philip Calado" w:date="2020-11-25T08:41:00Z">
-        <w:r>
-          <w:rPr>
-            <w:bCs/>
-          </w:rPr>
-          <w:t xml:space="preserve"> (fig 4, green box).</w:t>
-        </w:r>
-      </w:ins>
-      <w:del w:id="37" w:author="Philip Calado" w:date="2020-11-25T08:41:00Z">
-        <w:r>
-          <w:rPr>
-            <w:bCs/>
-          </w:rPr>
-          <w:delText>:</w:delText>
-        </w:r>
-      </w:del>
+      <w:r>
+        <w:rPr>
+          <w:bCs/>
+        </w:rPr>
+        <w:t xml:space="preserve"> (fig 4, green box).</w:t>
+      </w:r>
     </w:p>
     <w:p>
       <w:pPr>
@@ -2060,16 +1905,6 @@
       <w:pPr>
         <w:spacing w:line="288" w:lineRule="auto"/>
         <w:rPr>
-          <w:del w:id="38" w:author="Philip Calado" w:date="2020-11-25T08:42:00Z"/>
-          <w:b/>
-          <w:bCs/>
-        </w:rPr>
-      </w:pPr>
-    </w:p>
-    <w:p>
-      <w:pPr>
-        <w:spacing w:line="288" w:lineRule="auto"/>
-        <w:rPr>
           <w:b/>
           <w:bCs/>
         </w:rPr>
@@ -2156,24 +1991,13 @@
         </w:rPr>
         <w:t xml:space="preserve"> fine to move on to the next part</w:t>
       </w:r>
-      <w:ins w:id="39" w:author="Philip Calado" w:date="2020-11-25T08:43:00Z">
-        <w:r>
-          <w:rPr>
-            <w:b/>
-            <w:bCs/>
-          </w:rPr>
-          <w:t>.</w:t>
-        </w:r>
-      </w:ins>
-      <w:del w:id="40" w:author="Philip Calado" w:date="2020-11-25T08:43:00Z">
-        <w:r>
-          <w:rPr>
-            <w:b/>
-            <w:bCs/>
-          </w:rPr>
-          <w:delText>,</w:delText>
-        </w:r>
-      </w:del>
+      <w:r>
+        <w:rPr>
+          <w:b/>
+          <w:bCs/>
+        </w:rPr>
+        <w:t>.</w:t>
+      </w:r>
       <w:r>
         <w:rPr>
           <w:b/>
@@ -2181,24 +2005,13 @@
         </w:rPr>
         <w:t xml:space="preserve"> </w:t>
       </w:r>
-      <w:del w:id="41" w:author="Philip Calado" w:date="2020-11-25T08:43:00Z">
-        <w:r>
-          <w:rPr>
-            <w:b/>
-            <w:bCs/>
-          </w:rPr>
-          <w:delText>d</w:delText>
-        </w:r>
-      </w:del>
-      <w:ins w:id="42" w:author="Philip Calado" w:date="2020-11-25T08:43:00Z">
-        <w:r>
-          <w:rPr>
-            <w:b/>
-            <w:bCs/>
-          </w:rPr>
-          <w:t>Be sure to d</w:t>
-        </w:r>
-      </w:ins>
+      <w:r>
+        <w:rPr>
+          <w:b/>
+          <w:bCs/>
+        </w:rPr>
+        <w:t>Be sure to d</w:t>
+      </w:r>
       <w:r>
         <w:rPr>
           <w:b/>
@@ -2206,15 +2019,13 @@
         </w:rPr>
         <w:t xml:space="preserve">iscuss </w:t>
       </w:r>
-      <w:ins w:id="43" w:author="Philip Calado" w:date="2020-11-25T08:43:00Z">
-        <w:r>
-          <w:rPr>
-            <w:b/>
-            <w:bCs/>
-          </w:rPr>
-          <w:t xml:space="preserve">problems </w:t>
-        </w:r>
-      </w:ins>
+      <w:r>
+        <w:rPr>
+          <w:b/>
+          <w:bCs/>
+        </w:rPr>
+        <w:t xml:space="preserve">problems </w:t>
+      </w:r>
       <w:r>
         <w:rPr>
           <w:b/>
@@ -2222,21 +2033,18 @@
         </w:rPr>
         <w:t>with a demonstrator when you get the chance.</w:t>
       </w:r>
-      <w:ins w:id="44" w:author="Philip Calado" w:date="2020-11-25T08:44:00Z">
-        <w:r>
-          <w:rPr>
-            <w:b/>
-            <w:bCs/>
-          </w:rPr>
-          <w:t xml:space="preserve"> You can write “Question” in the chat and raise your hand in Teams, or alternatively contact a demonstrator directly.</w:t>
-        </w:r>
-      </w:ins>
-    </w:p>
-    <w:p>
-      <w:pPr>
-        <w:spacing w:line="288" w:lineRule="auto"/>
-        <w:rPr>
-          <w:ins w:id="45" w:author="Philip Calado" w:date="2020-11-25T08:43:00Z"/>
+      <w:r>
+        <w:rPr>
+          <w:b/>
+          <w:bCs/>
+        </w:rPr>
+        <w:t xml:space="preserve"> You can write “Question” in the chat and raise your hand in Teams, or alternatively contact a demonstrator directly.</w:t>
+      </w:r>
+    </w:p>
+    <w:p>
+      <w:pPr>
+        <w:spacing w:line="288" w:lineRule="auto"/>
+        <w:rPr>
           <w:b/>
           <w:bCs/>
           <w:sz w:val="24"/>
@@ -2248,32 +2056,12 @@
       <w:pPr>
         <w:spacing w:line="288" w:lineRule="auto"/>
         <w:rPr>
-          <w:ins w:id="46" w:author="Philip Calado" w:date="2020-11-25T08:43:00Z"/>
           <w:b/>
           <w:bCs/>
           <w:sz w:val="24"/>
           <w:szCs w:val="24"/>
         </w:rPr>
       </w:pPr>
-    </w:p>
-    <w:p>
-      <w:pPr>
-        <w:spacing w:line="288" w:lineRule="auto"/>
-        <w:rPr>
-          <w:del w:id="47" w:author="Philip Calado" w:date="2020-11-25T08:43:00Z"/>
-          <w:b/>
-          <w:bCs/>
-        </w:rPr>
-      </w:pPr>
-      <w:del w:id="48" w:author="Philip Calado" w:date="2020-11-25T08:43:00Z">
-        <w:r>
-          <w:rPr>
-            <w:b/>
-            <w:bCs/>
-          </w:rPr>
-          <w:br w:type="page"/>
-        </w:r>
-      </w:del>
     </w:p>
     <w:p>
       <w:pPr>
@@ -2388,19 +2176,12 @@
         <w:t>mobilities</w:t>
       </w:r>
       <w:proofErr w:type="spellEnd"/>
-      <w:ins w:id="49" w:author="Philip Calado" w:date="2020-11-25T08:47:00Z">
-        <w:r>
-          <w:t>,</w:t>
-        </w:r>
-      </w:ins>
+      <w:r>
+        <w:t>,</w:t>
+      </w:r>
       <w:r>
         <w:t xml:space="preserve"> </w:t>
       </w:r>
-      <w:del w:id="50" w:author="Philip Calado" w:date="2020-11-25T08:47:00Z">
-        <w:r>
-          <w:delText>(</w:delText>
-        </w:r>
-      </w:del>
       <m:oMath>
         <m:sSub>
           <m:sSubPr>
@@ -2463,27 +2244,17 @@
           </m:sub>
         </m:sSub>
       </m:oMath>
-      <w:del w:id="51" w:author="Philip Calado" w:date="2020-11-25T08:47:00Z">
-        <w:r>
-          <w:rPr>
-            <w:rFonts w:eastAsiaTheme="minorEastAsia"/>
-          </w:rPr>
-          <w:delText>)</w:delText>
-        </w:r>
-      </w:del>
       <w:proofErr w:type="gramStart"/>
       <w:r>
         <w:t xml:space="preserve"> </w:t>
       </w:r>
-      <w:ins w:id="52" w:author="Philip Calado" w:date="2020-11-25T08:47:00Z">
-        <w:r>
-          <w:t>,</w:t>
-        </w:r>
-        <w:proofErr w:type="gramEnd"/>
-        <w:r>
-          <w:t xml:space="preserve"> </w:t>
-        </w:r>
-      </w:ins>
+      <w:r>
+        <w:t>,</w:t>
+      </w:r>
+      <w:proofErr w:type="gramEnd"/>
+      <w:r>
+        <w:t xml:space="preserve"> </w:t>
+      </w:r>
       <w:r>
         <w:t xml:space="preserve">with their respective </w:t>
       </w:r>
@@ -2493,19 +2264,12 @@
       <w:r>
         <w:t>carrier concentrations</w:t>
       </w:r>
-      <w:ins w:id="53" w:author="Philip Calado" w:date="2020-11-25T08:47:00Z">
-        <w:r>
-          <w:t>,</w:t>
-        </w:r>
-      </w:ins>
+      <w:r>
+        <w:t>,</w:t>
+      </w:r>
       <w:r>
         <w:t xml:space="preserve"> </w:t>
       </w:r>
-      <w:del w:id="54" w:author="Philip Calado" w:date="2020-11-25T08:47:00Z">
-        <w:r>
-          <w:delText>(</w:delText>
-        </w:r>
-      </w:del>
       <w:r>
         <w:rPr>
           <w:i/>
@@ -2523,11 +2287,6 @@
         </w:rPr>
         <w:t>p</w:t>
       </w:r>
-      <w:del w:id="55" w:author="Philip Calado" w:date="2020-11-25T08:47:00Z">
-        <w:r>
-          <w:delText>)</w:delText>
-        </w:r>
-      </w:del>
       <w:r>
         <w:t>:</w:t>
       </w:r>
@@ -3019,20 +2778,6 @@
         </w:rPr>
         <w:t xml:space="preserve"> </w:t>
       </w:r>
-      <w:del w:id="56" w:author="Philip Calado" w:date="2020-11-25T08:47:00Z">
-        <w:r>
-          <w:rPr>
-            <w:rFonts w:eastAsiaTheme="minorEastAsia"/>
-          </w:rPr>
-          <w:delText>in</w:delText>
-        </w:r>
-        <w:r>
-          <w:rPr>
-            <w:rFonts w:eastAsiaTheme="minorEastAsia"/>
-          </w:rPr>
-          <w:delText xml:space="preserve"> </w:delText>
-        </w:r>
-      </w:del>
       <w:r>
         <w:rPr>
           <w:rFonts w:eastAsiaTheme="minorEastAsia"/>
@@ -3442,14 +3187,12 @@
         </w:rPr>
         <w:t xml:space="preserve"> on the triangle</w:t>
       </w:r>
-      <w:ins w:id="57" w:author="Philip Calado" w:date="2020-11-25T08:48:00Z">
-        <w:r>
-          <w:rPr>
-            <w:rFonts w:eastAsiaTheme="minorEastAsia"/>
-          </w:rPr>
-          <w:t xml:space="preserve"> on the left of the folder symbol</w:t>
-        </w:r>
-      </w:ins>
+      <w:r>
+        <w:rPr>
+          <w:rFonts w:eastAsiaTheme="minorEastAsia"/>
+        </w:rPr>
+        <w:t xml:space="preserve"> on the left of the folder symbol</w:t>
+      </w:r>
       <w:r>
         <w:rPr>
           <w:rFonts w:eastAsiaTheme="minorEastAsia"/>
@@ -3500,7 +3243,6 @@
         <w:rPr>
           <w:rFonts w:eastAsiaTheme="minorEastAsia"/>
         </w:rPr>
-        <w:lastRenderedPageBreak/>
         <w:t xml:space="preserve">You now need to </w:t>
       </w:r>
       <w:r>
@@ -3850,53 +3592,27 @@
       <w:r>
         <w:t xml:space="preserve"> is zero</w:t>
       </w:r>
-      <w:ins w:id="58" w:author="Philip Calado" w:date="2020-11-25T08:49:00Z">
-        <w:r>
-          <w:t xml:space="preserve">. </w:t>
-        </w:r>
-      </w:ins>
-      <w:del w:id="59" w:author="Philip Calado" w:date="2020-11-25T08:49:00Z">
-        <w:r>
-          <w:delText xml:space="preserve"> (t</w:delText>
-        </w:r>
-      </w:del>
-      <w:ins w:id="60" w:author="Philip Calado" w:date="2020-11-25T08:49:00Z">
-        <w:r>
-          <w:t>T</w:t>
-        </w:r>
-      </w:ins>
+      <w:r>
+        <w:t>. T</w:t>
+      </w:r>
       <w:r>
         <w:t xml:space="preserve">his </w:t>
       </w:r>
-      <w:del w:id="61" w:author="Philip Calado" w:date="2020-11-25T08:49:00Z">
-        <w:r>
-          <w:delText>will be</w:delText>
-        </w:r>
-      </w:del>
-      <w:ins w:id="62" w:author="Philip Calado" w:date="2020-11-25T08:49:00Z">
-        <w:r>
-          <w:t>defines</w:t>
-        </w:r>
-      </w:ins>
+      <w:r>
+        <w:t>defines</w:t>
+      </w:r>
       <w:r>
         <w:t xml:space="preserve"> the number of sun equivalents</w:t>
       </w:r>
       <w:r>
         <w:t xml:space="preserve"> shining on the sample,</w:t>
       </w:r>
-      <w:ins w:id="63" w:author="Philip Calado" w:date="2020-11-25T08:50:00Z">
-        <w:r>
-          <w:t xml:space="preserve"> and</w:t>
-        </w:r>
-      </w:ins>
+      <w:r>
+        <w:t xml:space="preserve"> and</w:t>
+      </w:r>
       <w:r>
         <w:t xml:space="preserve"> here we want dark conditions</w:t>
       </w:r>
-      <w:del w:id="64" w:author="Philip Calado" w:date="2020-11-25T08:50:00Z">
-        <w:r>
-          <w:delText>)</w:delText>
-        </w:r>
-      </w:del>
       <w:r>
         <w:t>:</w:t>
       </w:r>
@@ -4087,78 +3803,12 @@
         </w:rPr>
         <w:t>.</w:t>
       </w:r>
-      <w:ins w:id="65" w:author="Philip Calado" w:date="2020-11-25T08:50:00Z">
-        <w:r>
-          <w:rPr>
-            <w:noProof/>
-          </w:rPr>
-          <w:t xml:space="preserve"> Note that the metal </w:t>
-        </w:r>
-      </w:ins>
-      <w:ins w:id="66" w:author="Philip Calado" w:date="2020-11-25T08:51:00Z">
-        <w:r>
-          <w:rPr>
-            <w:noProof/>
-          </w:rPr>
-          <w:t>contacts</w:t>
-        </w:r>
-      </w:ins>
-      <w:ins w:id="67" w:author="Philip Calado" w:date="2020-11-25T08:50:00Z">
-        <w:r>
-          <w:rPr>
-            <w:noProof/>
-          </w:rPr>
-          <w:t xml:space="preserve"> are simulated using the boundary conditions of the equations and hence only the semiconductor region is visualised in the plots. </w:t>
-        </w:r>
-      </w:ins>
-      <w:ins w:id="68" w:author="Philip Calado" w:date="2020-11-25T08:53:00Z">
-        <w:r>
-          <w:rPr>
-            <w:noProof/>
-          </w:rPr>
-          <w:t>In this case t</w:t>
-        </w:r>
-      </w:ins>
-      <w:ins w:id="69" w:author="Philip Calado" w:date="2020-11-25T08:50:00Z">
-        <w:r>
-          <w:rPr>
-            <w:noProof/>
-          </w:rPr>
-          <w:t>he metals are assumed to have fixed workfunctions at the</w:t>
-        </w:r>
-      </w:ins>
-      <w:ins w:id="70" w:author="Philip Calado" w:date="2020-11-25T08:53:00Z">
-        <w:r>
-          <w:rPr>
-            <w:noProof/>
-          </w:rPr>
-          <w:t xml:space="preserve"> same</w:t>
-        </w:r>
-      </w:ins>
-      <w:ins w:id="71" w:author="Philip Calado" w:date="2020-11-25T08:50:00Z">
-        <w:r>
-          <w:rPr>
-            <w:noProof/>
-          </w:rPr>
-          <w:t xml:space="preserve"> level of the Fermi levels of the semiconductor. In later exercises we shall investigate the effects of offsetting the</w:t>
-        </w:r>
-      </w:ins>
-      <w:ins w:id="72" w:author="Philip Calado" w:date="2020-11-25T08:54:00Z">
-        <w:r>
-          <w:rPr>
-            <w:noProof/>
-          </w:rPr>
-          <w:t xml:space="preserve"> metal workfunctions from that of the semiconductor</w:t>
-        </w:r>
-      </w:ins>
-      <w:ins w:id="73" w:author="Philip Calado" w:date="2020-11-25T08:50:00Z">
-        <w:r>
-          <w:rPr>
-            <w:noProof/>
-          </w:rPr>
-          <w:t>.</w:t>
-        </w:r>
-      </w:ins>
+      <w:r>
+        <w:rPr>
+          <w:noProof/>
+        </w:rPr>
+        <w:t xml:space="preserve"> Note that the metal contacts are simulated using the boundary conditions of the equations and hence only the semiconductor region is visualised in the plots. In this case the metals are assumed to have fixed workfunctions at the same level of the Fermi levels of the semiconductor. In later exercises we shall investigate the effects of offsetting the metal workfunctions from that of the semiconductor.</w:t>
+      </w:r>
     </w:p>
     <w:p>
       <w:pPr>
@@ -4454,74 +4104,22 @@
         </w:rPr>
         <w:t>Now calculate the conductivity you expect given the input parameters to the simulation</w:t>
       </w:r>
-      <w:ins w:id="74" w:author="Philip Calado" w:date="2020-11-25T08:55:00Z">
-        <w:r>
-          <w:rPr>
-            <w:i/>
-            <w:iCs/>
-            <w:noProof/>
-          </w:rPr>
-          <w:t xml:space="preserve">. </w:t>
-        </w:r>
-      </w:ins>
-      <w:del w:id="75" w:author="Philip Calado" w:date="2020-11-25T08:55:00Z">
-        <w:r>
-          <w:rPr>
-            <w:i/>
-            <w:iCs/>
-            <w:noProof/>
-          </w:rPr>
-          <w:delText xml:space="preserve"> </w:delText>
-        </w:r>
-      </w:del>
-      <w:del w:id="76" w:author="Philip Calado" w:date="2020-11-25T08:54:00Z">
-        <w:r>
-          <w:rPr>
-            <w:i/>
-            <w:iCs/>
-            <w:noProof/>
-          </w:rPr>
-          <w:delText>(</w:delText>
-        </w:r>
-      </w:del>
-      <w:del w:id="77" w:author="Philip Calado" w:date="2020-11-25T08:55:00Z">
-        <w:r>
-          <w:rPr>
-            <w:i/>
-            <w:iCs/>
-            <w:noProof/>
-          </w:rPr>
-          <w:delText>a</w:delText>
-        </w:r>
-      </w:del>
-      <w:ins w:id="78" w:author="Philip Calado" w:date="2020-11-25T08:55:00Z">
-        <w:r>
-          <w:rPr>
-            <w:i/>
-            <w:iCs/>
-            <w:noProof/>
-          </w:rPr>
-          <w:t>A</w:t>
-        </w:r>
-      </w:ins>
       <w:r>
         <w:rPr>
           <w:i/>
           <w:iCs/>
           <w:noProof/>
         </w:rPr>
+        <w:t>. A</w:t>
+      </w:r>
+      <w:r>
+        <w:rPr>
+          <w:i/>
+          <w:iCs/>
+          <w:noProof/>
+        </w:rPr>
         <w:t>gain, you will need to look in the input parameters .csv file and use the table in Appendix 1 to find the meaning of the symbols</w:t>
       </w:r>
-      <w:del w:id="79" w:author="Philip Calado" w:date="2020-11-25T08:55:00Z">
-        <w:r>
-          <w:rPr>
-            <w:i/>
-            <w:iCs/>
-            <w:noProof/>
-          </w:rPr>
-          <w:delText>)</w:delText>
-        </w:r>
-      </w:del>
       <w:r>
         <w:rPr>
           <w:i/>
@@ -4635,7 +4233,6 @@
         </w:rPr>
       </w:pPr>
       <w:r>
-        <w:lastRenderedPageBreak/>
         <w:t xml:space="preserve"> </w:t>
       </w:r>
       <w:proofErr w:type="spellStart"/>
@@ -4770,11 +4367,9 @@
       <w:r>
         <w:t>, you specify the equilibrium Fermi level</w:t>
       </w:r>
-      <w:ins w:id="80" w:author="Philip Calado" w:date="2020-11-25T08:56:00Z">
-        <w:r>
-          <w:t xml:space="preserve"> of each semiconductor layer</w:t>
-        </w:r>
-      </w:ins>
+      <w:r>
+        <w:t xml:space="preserve"> of each semiconductor layer</w:t>
+      </w:r>
       <w:r>
         <w:t>,</w:t>
       </w:r>
@@ -4857,29 +4452,15 @@
       <w:r>
         <w:t xml:space="preserve">. </w:t>
       </w:r>
-      <w:ins w:id="81" w:author="Philip Calado" w:date="2020-11-25T08:56:00Z">
-        <w:r>
-          <w:t xml:space="preserve">We would </w:t>
-        </w:r>
-      </w:ins>
-      <w:ins w:id="82" w:author="Philip Calado" w:date="2020-11-25T08:57:00Z">
-        <w:r>
-          <w:t>investigate</w:t>
-        </w:r>
-      </w:ins>
-      <w:ins w:id="83" w:author="Philip Calado" w:date="2020-11-25T08:56:00Z">
-        <w:r>
-          <w:t xml:space="preserve"> at an n-type semiconductor layer here. </w:t>
-        </w:r>
-      </w:ins>
+      <w:r>
+        <w:t xml:space="preserve">We would investigate at an n-type semiconductor layer here. </w:t>
+      </w:r>
       <w:r>
         <w:t>D</w:t>
       </w:r>
-      <w:ins w:id="84" w:author="Philip Calado" w:date="2020-11-25T08:56:00Z">
-        <w:r>
-          <w:t>onor d</w:t>
-        </w:r>
-      </w:ins>
+      <w:r>
+        <w:t>onor d</w:t>
+      </w:r>
       <w:r>
         <w:t xml:space="preserve">oping </w:t>
       </w:r>
@@ -4997,11 +4578,9 @@
       <w:r>
         <w:t xml:space="preserve">Calculate the </w:t>
       </w:r>
-      <w:ins w:id="85" w:author="Philip Calado" w:date="2020-11-25T08:57:00Z">
-        <w:r>
-          <w:t xml:space="preserve">equilibrium </w:t>
-        </w:r>
-      </w:ins>
+      <w:r>
+        <w:t xml:space="preserve">equilibrium </w:t>
+      </w:r>
       <w:r>
         <w:t xml:space="preserve">Fermi level required as an input </w:t>
       </w:r>
@@ -5588,7 +5167,6 @@
       <w:pPr>
         <w:spacing w:line="288" w:lineRule="auto"/>
         <w:rPr>
-          <w:ins w:id="86" w:author="Philip Calado" w:date="2020-11-25T08:58:00Z"/>
           <w:i/>
           <w:iCs/>
         </w:rPr>
@@ -5609,42 +5187,39 @@
           <w:iCs/>
         </w:rPr>
       </w:pPr>
-      <w:ins w:id="87" w:author="Philip Calado" w:date="2020-11-25T08:58:00Z">
-        <w:r>
-          <w:rPr>
-            <w:i/>
-            <w:iCs/>
-          </w:rPr>
-          <w:t>How does the conductivity compare to that of the intrinsic device wit</w:t>
-        </w:r>
-        <w:r>
-          <w:rPr>
-            <w:i/>
-            <w:iCs/>
-          </w:rPr>
-          <w:t>h Ohmic contacts, studied in Exercise 1</w:t>
-        </w:r>
-        <w:r>
-          <w:rPr>
-            <w:i/>
-            <w:iCs/>
-          </w:rPr>
-          <w:t>?</w:t>
-        </w:r>
-      </w:ins>
-    </w:p>
-    <w:p>
-      <w:pPr>
-        <w:spacing w:line="288" w:lineRule="auto"/>
-        <w:rPr>
-          <w:i/>
-        </w:rPr>
-      </w:pPr>
-      <w:r>
-        <w:rPr>
-          <w:i/>
-        </w:rPr>
-        <w:lastRenderedPageBreak/>
+      <w:r>
+        <w:rPr>
+          <w:i/>
+          <w:iCs/>
+        </w:rPr>
+        <w:t>How does the conductivity compare to that of the intrinsic device wit</w:t>
+      </w:r>
+      <w:r>
+        <w:rPr>
+          <w:i/>
+          <w:iCs/>
+        </w:rPr>
+        <w:t>h Ohmic contacts, studied in Exercise 1</w:t>
+      </w:r>
+      <w:r>
+        <w:rPr>
+          <w:i/>
+          <w:iCs/>
+        </w:rPr>
+        <w:t>?</w:t>
+      </w:r>
+    </w:p>
+    <w:p>
+      <w:pPr>
+        <w:spacing w:line="288" w:lineRule="auto"/>
+        <w:rPr>
+          <w:i/>
+        </w:rPr>
+      </w:pPr>
+      <w:r>
+        <w:rPr>
+          <w:i/>
+        </w:rPr>
         <w:t>What happens to the conductivity if you change the electron or hole mobility</w:t>
       </w:r>
       <w:r>
@@ -6512,24 +6087,13 @@
         </w:rPr>
         <w:t xml:space="preserve">What happens if you reverse the direction of these work function </w:t>
       </w:r>
-      <w:del w:id="88" w:author="Philip Calado" w:date="2020-11-25T09:01:00Z">
-        <w:r>
-          <w:rPr>
-            <w:i/>
-            <w:iCs/>
-          </w:rPr>
-          <w:delText>changes</w:delText>
-        </w:r>
-      </w:del>
-      <w:ins w:id="89" w:author="Philip Calado" w:date="2020-11-25T09:01:00Z">
-        <w:r>
-          <w:rPr>
-            <w:i/>
-            <w:iCs/>
-          </w:rPr>
-          <w:t>offsets</w:t>
-        </w:r>
-      </w:ins>
+      <w:r>
+        <w:rPr>
+          <w:i/>
+          <w:iCs/>
+        </w:rPr>
+        <w:t>offsets</w:t>
+      </w:r>
       <w:r>
         <w:rPr>
           <w:i/>
@@ -6677,7 +6241,6 @@
         <w:spacing w:line="288" w:lineRule="auto"/>
       </w:pPr>
       <w:r>
-        <w:lastRenderedPageBreak/>
         <w:t>When you run the script, two variables call</w:t>
       </w:r>
       <w:r>
@@ -7065,19 +6628,15 @@
       <w:r>
         <w:t xml:space="preserve">barrier falls is known as the space-charge layer </w:t>
       </w:r>
-      <w:ins w:id="90" w:author="Philip Calado" w:date="2020-11-25T09:04:00Z">
-        <w:r>
-          <w:t>(</w:t>
-        </w:r>
-      </w:ins>
+      <w:r>
+        <w:t>(</w:t>
+      </w:r>
       <w:r>
         <w:t>or depletion</w:t>
       </w:r>
-      <w:ins w:id="91" w:author="Philip Calado" w:date="2020-11-25T09:04:00Z">
-        <w:r>
-          <w:t>)</w:t>
-        </w:r>
-      </w:ins>
+      <w:r>
+        <w:t>)</w:t>
+      </w:r>
       <w:r>
         <w:t xml:space="preserve"> width, </w:t>
       </w:r>
@@ -7116,11 +6675,6 @@
       <w:r>
         <w:t>semiconductor junctions</w:t>
       </w:r>
-      <w:del w:id="92" w:author="Philip Calado" w:date="2020-11-25T09:04:00Z">
-        <w:r>
-          <w:delText xml:space="preserve"> and is given by</w:delText>
-        </w:r>
-      </w:del>
       <w:r>
         <w:t>:</w:t>
       </w:r>
@@ -7181,23 +6735,19 @@
       <w:pPr>
         <w:spacing w:line="288" w:lineRule="auto"/>
       </w:pPr>
-      <w:ins w:id="93" w:author="Philip Calado" w:date="2020-11-25T09:04:00Z">
-        <w:r>
-          <w:t xml:space="preserve">, </w:t>
-        </w:r>
-        <w:proofErr w:type="gramStart"/>
-        <w:r>
-          <w:t>w</w:t>
-        </w:r>
-      </w:ins>
+      <w:r>
+        <w:t xml:space="preserve">, </w:t>
+      </w:r>
+      <w:proofErr w:type="gramStart"/>
+      <w:r>
+        <w:t>w</w:t>
+      </w:r>
+      <w:r>
+        <w:t>here</w:t>
+      </w:r>
       <w:proofErr w:type="gramEnd"/>
-      <w:del w:id="94" w:author="Philip Calado" w:date="2020-11-25T09:04:00Z">
-        <w:r>
-          <w:delText>W</w:delText>
-        </w:r>
-      </w:del>
-      <w:r>
-        <w:t xml:space="preserve">here </w:t>
+      <w:r>
+        <w:t xml:space="preserve"> </w:t>
       </w:r>
       <m:oMath>
         <m:sSub>
@@ -7450,39 +7000,37 @@
         </w:rPr>
         <w:t>-3</w:t>
       </w:r>
-      <w:ins w:id="95" w:author="Philip Calado" w:date="2020-11-25T09:05:00Z">
-        <w:r>
-          <w:rPr>
-            <w:i/>
-            <w:iCs/>
-            <w:vertAlign w:val="subscript"/>
-          </w:rPr>
-          <w:t xml:space="preserve">, </w:t>
-        </w:r>
-        <w:r>
-          <w:rPr>
-            <w:i/>
-            <w:iCs/>
-          </w:rPr>
-          <w:t xml:space="preserve">with </w:t>
-        </w:r>
-        <w:proofErr w:type="spellStart"/>
-        <w:r>
-          <w:rPr>
-            <w:i/>
-            <w:iCs/>
-          </w:rPr>
-          <w:t>Vapp</w:t>
-        </w:r>
-        <w:proofErr w:type="spellEnd"/>
-        <w:r>
-          <w:rPr>
-            <w:i/>
-            <w:iCs/>
-          </w:rPr>
-          <w:t xml:space="preserve"> = 0 V</w:t>
-        </w:r>
-      </w:ins>
+      <w:r>
+        <w:rPr>
+          <w:i/>
+          <w:iCs/>
+          <w:vertAlign w:val="subscript"/>
+        </w:rPr>
+        <w:t xml:space="preserve">, </w:t>
+      </w:r>
+      <w:r>
+        <w:rPr>
+          <w:i/>
+          <w:iCs/>
+        </w:rPr>
+        <w:t xml:space="preserve">with </w:t>
+      </w:r>
+      <w:proofErr w:type="spellStart"/>
+      <w:r>
+        <w:rPr>
+          <w:i/>
+          <w:iCs/>
+        </w:rPr>
+        <w:t>Vapp</w:t>
+      </w:r>
+      <w:proofErr w:type="spellEnd"/>
+      <w:r>
+        <w:rPr>
+          <w:i/>
+          <w:iCs/>
+        </w:rPr>
+        <w:t xml:space="preserve"> = 0 V</w:t>
+      </w:r>
       <w:r>
         <w:rPr>
           <w:i/>
@@ -7689,22 +7237,12 @@
         </w:rPr>
         <w:t>,</w:t>
       </w:r>
-      <w:ins w:id="96" w:author="Philip Calado" w:date="2020-11-25T09:05:00Z">
-        <w:r>
-          <w:rPr>
-            <w:rFonts w:ascii="Courier" w:eastAsia="Courier" w:hAnsi="Courier" w:cs="Courier"/>
-          </w:rPr>
-          <w:t xml:space="preserve"> </w:t>
-        </w:r>
-      </w:ins>
-      <w:del w:id="97" w:author="Philip Calado" w:date="2020-11-25T09:05:00Z">
-        <w:r>
-          <w:rPr>
-            <w:rFonts w:ascii="Courier" w:eastAsia="Courier" w:hAnsi="Courier" w:cs="Courier"/>
-          </w:rPr>
-          <w:delText xml:space="preserve"> </w:delText>
-        </w:r>
-      </w:del>
+      <w:r>
+        <w:rPr>
+          <w:rFonts w:ascii="Courier" w:eastAsia="Courier" w:hAnsi="Courier" w:cs="Courier"/>
+        </w:rPr>
+        <w:t xml:space="preserve"> </w:t>
+      </w:r>
       <w:r>
         <w:t>to the appropriate value</w:t>
       </w:r>
@@ -7783,7 +7321,6 @@
           <w:i/>
           <w:iCs/>
         </w:rPr>
-        <w:lastRenderedPageBreak/>
         <w:t>Verify that</w:t>
       </w:r>
       <w:r>
@@ -8008,9 +7545,6 @@
         <w:rPr>
           <w:sz w:val="28"/>
           <w:szCs w:val="28"/>
-          <w:rPrChange w:id="98" w:author="Philip Calado" w:date="2020-11-25T09:06:00Z">
-            <w:rPr/>
-          </w:rPrChange>
         </w:rPr>
       </w:pPr>
       <m:oMath>
@@ -8022,12 +7556,6 @@
                 <w:i/>
                 <w:sz w:val="28"/>
                 <w:szCs w:val="28"/>
-                <w:rPrChange w:id="99" w:author="Philip Calado" w:date="2020-11-25T09:06:00Z">
-                  <w:rPr>
-                    <w:rFonts w:ascii="Cambria Math" w:hAnsi="Cambria Math"/>
-                    <w:i/>
-                  </w:rPr>
-                </w:rPrChange>
               </w:rPr>
             </m:ctrlPr>
           </m:fPr>
@@ -8037,11 +7565,6 @@
                 <w:rFonts w:ascii="Cambria Math" w:hAnsi="Cambria Math"/>
                 <w:sz w:val="28"/>
                 <w:szCs w:val="28"/>
-                <w:rPrChange w:id="100" w:author="Philip Calado" w:date="2020-11-25T09:06:00Z">
-                  <w:rPr>
-                    <w:rFonts w:ascii="Cambria Math" w:hAnsi="Cambria Math"/>
-                  </w:rPr>
-                </w:rPrChange>
               </w:rPr>
               <m:t>C</m:t>
             </m:r>
@@ -8052,11 +7575,6 @@
                 <w:rFonts w:ascii="Cambria Math" w:hAnsi="Cambria Math"/>
                 <w:sz w:val="28"/>
                 <w:szCs w:val="28"/>
-                <w:rPrChange w:id="101" w:author="Philip Calado" w:date="2020-11-25T09:06:00Z">
-                  <w:rPr>
-                    <w:rFonts w:ascii="Cambria Math" w:hAnsi="Cambria Math"/>
-                  </w:rPr>
-                </w:rPrChange>
               </w:rPr>
               <m:t>A</m:t>
             </m:r>
@@ -8067,11 +7585,6 @@
             <w:rFonts w:ascii="Cambria Math" w:hAnsi="Cambria Math"/>
             <w:sz w:val="28"/>
             <w:szCs w:val="28"/>
-            <w:rPrChange w:id="102" w:author="Philip Calado" w:date="2020-11-25T09:06:00Z">
-              <w:rPr>
-                <w:rFonts w:ascii="Cambria Math" w:hAnsi="Cambria Math"/>
-              </w:rPr>
-            </w:rPrChange>
           </w:rPr>
           <m:t>=</m:t>
         </m:r>
@@ -8083,12 +7596,6 @@
                 <w:i/>
                 <w:sz w:val="28"/>
                 <w:szCs w:val="28"/>
-                <w:rPrChange w:id="103" w:author="Philip Calado" w:date="2020-11-25T09:06:00Z">
-                  <w:rPr>
-                    <w:rFonts w:ascii="Cambria Math" w:hAnsi="Cambria Math"/>
-                    <w:i/>
-                  </w:rPr>
-                </w:rPrChange>
               </w:rPr>
             </m:ctrlPr>
           </m:fPr>
@@ -8101,12 +7608,6 @@
                     <w:i/>
                     <w:sz w:val="28"/>
                     <w:szCs w:val="28"/>
-                    <w:rPrChange w:id="104" w:author="Philip Calado" w:date="2020-11-25T09:06:00Z">
-                      <w:rPr>
-                        <w:rFonts w:ascii="Cambria Math" w:hAnsi="Cambria Math"/>
-                        <w:i/>
-                      </w:rPr>
-                    </w:rPrChange>
                   </w:rPr>
                 </m:ctrlPr>
               </m:sSubPr>
@@ -8116,11 +7617,6 @@
                     <w:rFonts w:ascii="Cambria Math" w:hAnsi="Cambria Math"/>
                     <w:sz w:val="28"/>
                     <w:szCs w:val="28"/>
-                    <w:rPrChange w:id="105" w:author="Philip Calado" w:date="2020-11-25T09:06:00Z">
-                      <w:rPr>
-                        <w:rFonts w:ascii="Cambria Math" w:hAnsi="Cambria Math"/>
-                      </w:rPr>
-                    </w:rPrChange>
                   </w:rPr>
                   <m:t>ε</m:t>
                 </m:r>
@@ -8131,11 +7627,6 @@
                     <w:rFonts w:ascii="Cambria Math" w:hAnsi="Cambria Math"/>
                     <w:sz w:val="28"/>
                     <w:szCs w:val="28"/>
-                    <w:rPrChange w:id="106" w:author="Philip Calado" w:date="2020-11-25T09:06:00Z">
-                      <w:rPr>
-                        <w:rFonts w:ascii="Cambria Math" w:hAnsi="Cambria Math"/>
-                      </w:rPr>
-                    </w:rPrChange>
                   </w:rPr>
                   <m:t>r</m:t>
                 </m:r>
@@ -8149,12 +7640,6 @@
                     <w:i/>
                     <w:sz w:val="28"/>
                     <w:szCs w:val="28"/>
-                    <w:rPrChange w:id="107" w:author="Philip Calado" w:date="2020-11-25T09:06:00Z">
-                      <w:rPr>
-                        <w:rFonts w:ascii="Cambria Math" w:hAnsi="Cambria Math"/>
-                        <w:i/>
-                      </w:rPr>
-                    </w:rPrChange>
                   </w:rPr>
                 </m:ctrlPr>
               </m:sSubPr>
@@ -8164,11 +7649,6 @@
                     <w:rFonts w:ascii="Cambria Math" w:hAnsi="Cambria Math"/>
                     <w:sz w:val="28"/>
                     <w:szCs w:val="28"/>
-                    <w:rPrChange w:id="108" w:author="Philip Calado" w:date="2020-11-25T09:06:00Z">
-                      <w:rPr>
-                        <w:rFonts w:ascii="Cambria Math" w:hAnsi="Cambria Math"/>
-                      </w:rPr>
-                    </w:rPrChange>
                   </w:rPr>
                   <m:t>ε</m:t>
                 </m:r>
@@ -8179,11 +7659,6 @@
                     <w:rFonts w:ascii="Cambria Math" w:hAnsi="Cambria Math"/>
                     <w:sz w:val="28"/>
                     <w:szCs w:val="28"/>
-                    <w:rPrChange w:id="109" w:author="Philip Calado" w:date="2020-11-25T09:06:00Z">
-                      <w:rPr>
-                        <w:rFonts w:ascii="Cambria Math" w:hAnsi="Cambria Math"/>
-                      </w:rPr>
-                    </w:rPrChange>
                   </w:rPr>
                   <m:t>0</m:t>
                 </m:r>
@@ -8199,12 +7674,6 @@
                     <w:i/>
                     <w:sz w:val="28"/>
                     <w:szCs w:val="28"/>
-                    <w:rPrChange w:id="110" w:author="Philip Calado" w:date="2020-11-25T09:06:00Z">
-                      <w:rPr>
-                        <w:rFonts w:ascii="Cambria Math" w:hAnsi="Cambria Math"/>
-                        <w:i/>
-                      </w:rPr>
-                    </w:rPrChange>
                   </w:rPr>
                 </m:ctrlPr>
               </m:sSubPr>
@@ -8214,11 +7683,6 @@
                     <w:rFonts w:ascii="Cambria Math" w:hAnsi="Cambria Math"/>
                     <w:sz w:val="28"/>
                     <w:szCs w:val="28"/>
-                    <w:rPrChange w:id="111" w:author="Philip Calado" w:date="2020-11-25T09:06:00Z">
-                      <w:rPr>
-                        <w:rFonts w:ascii="Cambria Math" w:hAnsi="Cambria Math"/>
-                      </w:rPr>
-                    </w:rPrChange>
                   </w:rPr>
                   <m:t>w</m:t>
                 </m:r>
@@ -8229,11 +7693,6 @@
                     <w:rFonts w:ascii="Cambria Math" w:hAnsi="Cambria Math"/>
                     <w:sz w:val="28"/>
                     <w:szCs w:val="28"/>
-                    <w:rPrChange w:id="112" w:author="Philip Calado" w:date="2020-11-25T09:06:00Z">
-                      <w:rPr>
-                        <w:rFonts w:ascii="Cambria Math" w:hAnsi="Cambria Math"/>
-                      </w:rPr>
-                    </w:rPrChange>
                   </w:rPr>
                   <m:t>d</m:t>
                 </m:r>
@@ -8247,11 +7706,6 @@
           <w:rFonts w:eastAsiaTheme="minorEastAsia"/>
           <w:sz w:val="28"/>
           <w:szCs w:val="28"/>
-          <w:rPrChange w:id="113" w:author="Philip Calado" w:date="2020-11-25T09:06:00Z">
-            <w:rPr>
-              <w:rFonts w:eastAsiaTheme="minorEastAsia"/>
-            </w:rPr>
-          </w:rPrChange>
         </w:rPr>
         <w:tab/>
       </w:r>
@@ -8929,39 +8383,16 @@
           <w:sz w:val="20"/>
           <w:szCs w:val="20"/>
         </w:rPr>
-        <w:lastRenderedPageBreak/>
         <w:t xml:space="preserve">Vmax = </w:t>
       </w:r>
-      <w:del w:id="114" w:author="Philip Calado" w:date="2020-11-25T09:07:00Z">
-        <w:r>
-          <w:rPr>
-            <w:rFonts w:ascii="Courier" w:eastAsia="Courier" w:hAnsi="Courier" w:cs="Courier"/>
-            <w:sz w:val="20"/>
-            <w:szCs w:val="20"/>
-          </w:rPr>
-          <w:delText>1.</w:delText>
-        </w:r>
-      </w:del>
-      <w:ins w:id="115" w:author="Philip Calado" w:date="2020-11-25T09:07:00Z">
-        <w:r>
-          <w:rPr>
-            <w:rFonts w:ascii="Courier" w:eastAsia="Courier" w:hAnsi="Courier" w:cs="Courier"/>
-            <w:sz w:val="20"/>
-            <w:szCs w:val="20"/>
-          </w:rPr>
-          <w:t>0.8</w:t>
-        </w:r>
-      </w:ins>
-      <w:del w:id="116" w:author="Philip Calado" w:date="2020-11-25T09:06:00Z">
-        <w:r>
-          <w:rPr>
-            <w:rFonts w:ascii="Courier" w:eastAsia="Courier" w:hAnsi="Courier" w:cs="Courier"/>
-            <w:sz w:val="20"/>
-            <w:szCs w:val="20"/>
-          </w:rPr>
-          <w:delText>2</w:delText>
-        </w:r>
-      </w:del>
+      <w:r>
+        <w:rPr>
+          <w:rFonts w:ascii="Courier" w:eastAsia="Courier" w:hAnsi="Courier" w:cs="Courier"/>
+          <w:sz w:val="20"/>
+          <w:szCs w:val="20"/>
+        </w:rPr>
+        <w:t>0.8</w:t>
+      </w:r>
       <w:r>
         <w:rPr>
           <w:rFonts w:ascii="Courier" w:eastAsia="Courier" w:hAnsi="Courier" w:cs="Courier"/>
@@ -9008,36 +8439,14 @@
         </w:rPr>
         <w:t xml:space="preserve"> = -</w:t>
       </w:r>
-      <w:del w:id="117" w:author="Philip Calado" w:date="2020-11-25T09:07:00Z">
-        <w:r>
-          <w:rPr>
-            <w:rFonts w:ascii="Courier" w:eastAsia="Courier" w:hAnsi="Courier" w:cs="Courier"/>
-            <w:sz w:val="20"/>
-            <w:szCs w:val="20"/>
-          </w:rPr>
-          <w:delText>1.</w:delText>
-        </w:r>
-      </w:del>
-      <w:ins w:id="118" w:author="Philip Calado" w:date="2020-11-25T09:07:00Z">
-        <w:r>
-          <w:rPr>
-            <w:rFonts w:ascii="Courier" w:eastAsia="Courier" w:hAnsi="Courier" w:cs="Courier"/>
-            <w:sz w:val="20"/>
-            <w:szCs w:val="20"/>
-          </w:rPr>
-          <w:t>0.8</w:t>
-        </w:r>
-      </w:ins>
-      <w:del w:id="119" w:author="Philip Calado" w:date="2020-11-25T09:07:00Z">
-        <w:r>
-          <w:rPr>
-            <w:rFonts w:ascii="Courier" w:eastAsia="Courier" w:hAnsi="Courier" w:cs="Courier"/>
-            <w:sz w:val="20"/>
-            <w:szCs w:val="20"/>
-          </w:rPr>
-          <w:delText>2</w:delText>
-        </w:r>
-      </w:del>
+      <w:r>
+        <w:rPr>
+          <w:rFonts w:ascii="Courier" w:eastAsia="Courier" w:hAnsi="Courier" w:cs="Courier"/>
+          <w:sz w:val="20"/>
+          <w:szCs w:val="20"/>
+        </w:rPr>
+        <w:t>0.8</w:t>
+      </w:r>
       <w:r>
         <w:rPr>
           <w:rFonts w:ascii="Courier" w:eastAsia="Courier" w:hAnsi="Courier" w:cs="Courier"/>
@@ -9387,34 +8796,17 @@
       <w:r>
         <w:t>.</w:t>
       </w:r>
-      <w:ins w:id="120" w:author="Philip Calado" w:date="2020-11-25T09:08:00Z">
-        <w:r>
-          <w:t xml:space="preserve"> For </w:t>
-        </w:r>
-      </w:ins>
-      <w:ins w:id="121" w:author="Philip Calado" w:date="2020-11-25T09:09:00Z">
-        <w:r>
-          <w:t>simplicity</w:t>
-        </w:r>
-      </w:ins>
-      <w:ins w:id="122" w:author="Philip Calado" w:date="2020-11-25T09:08:00Z">
-        <w:r>
-          <w:t xml:space="preserve"> </w:t>
-        </w:r>
-      </w:ins>
-      <w:ins w:id="123" w:author="Philip Calado" w:date="2020-11-25T09:09:00Z">
-        <w:r>
-          <w:t xml:space="preserve">ensure that the metal electrode </w:t>
-        </w:r>
-        <w:proofErr w:type="spellStart"/>
-        <w:r>
-          <w:t>workfunctions</w:t>
-        </w:r>
-        <w:proofErr w:type="spellEnd"/>
-        <w:r>
-          <w:t xml:space="preserve"> are at the same level as the equilibrium semiconductor Fermi levels.</w:t>
-        </w:r>
-      </w:ins>
+      <w:r>
+        <w:t xml:space="preserve"> For simplicity ensure that the metal electrode </w:t>
+      </w:r>
+      <w:proofErr w:type="spellStart"/>
+      <w:r>
+        <w:t>workfunctions</w:t>
+      </w:r>
+      <w:proofErr w:type="spellEnd"/>
+      <w:r>
+        <w:t xml:space="preserve"> are at the same level as the equilibrium semiconductor Fermi levels.</w:t>
+      </w:r>
     </w:p>
     <w:p>
       <w:pPr>
@@ -9647,32 +9039,16 @@
     <w:p>
       <w:pPr>
         <w:spacing w:line="288" w:lineRule="auto"/>
-        <w:rPr>
-          <w:del w:id="124" w:author="Philip Calado" w:date="2020-11-25T09:09:00Z"/>
-        </w:rPr>
-      </w:pPr>
-      <w:bookmarkStart w:id="125" w:name="_GoBack"/>
-      <w:bookmarkEnd w:id="125"/>
-    </w:p>
-    <w:p>
-      <w:pPr>
-        <w:spacing w:line="288" w:lineRule="auto"/>
-      </w:pPr>
-      <w:del w:id="126" w:author="Philip Calado" w:date="2020-11-25T09:09:00Z">
-        <w:r>
-          <w:br w:type="page"/>
-        </w:r>
-      </w:del>
-    </w:p>
-    <w:p>
-      <w:pPr>
-        <w:spacing w:line="288" w:lineRule="auto"/>
-      </w:pPr>
-      <w:r>
-        <w:rPr>
-          <w:b/>
-        </w:rPr>
-        <w:lastRenderedPageBreak/>
+      </w:pPr>
+    </w:p>
+    <w:p>
+      <w:pPr>
+        <w:spacing w:line="288" w:lineRule="auto"/>
+      </w:pPr>
+      <w:r>
+        <w:rPr>
+          <w:b/>
+        </w:rPr>
         <w:t>Appendix I: Symbols definitions and Driftfusion variable names</w:t>
       </w:r>
     </w:p>
@@ -9737,7 +9113,6 @@
           <w:noProof/>
           <w:lang w:val="en-US"/>
         </w:rPr>
-        <w:lastRenderedPageBreak/>
         <w:drawing>
           <wp:inline distT="0" distB="0" distL="0" distR="0" wp14:anchorId="6DB93935" wp14:editId="3D4ACB8D">
             <wp:extent cx="5327340" cy="6080792"/>
@@ -9957,24 +9332,16 @@
         <w:color w:val="7F7F7F" w:themeColor="text1" w:themeTint="80"/>
         <w:sz w:val="20"/>
         <w:szCs w:val="20"/>
-        <w:rPrChange w:id="127" w:author="Philip Calado" w:date="2020-11-25T08:46:00Z">
-          <w:rPr/>
-        </w:rPrChange>
       </w:rPr>
     </w:pPr>
-    <w:ins w:id="128" w:author="Philip Calado" w:date="2020-11-25T08:45:00Z">
-      <w:r>
-        <w:rPr>
-          <w:color w:val="7F7F7F" w:themeColor="text1" w:themeTint="80"/>
-          <w:sz w:val="20"/>
-          <w:szCs w:val="20"/>
-          <w:rPrChange w:id="129" w:author="Philip Calado" w:date="2020-11-25T08:46:00Z">
-            <w:rPr/>
-          </w:rPrChange>
-        </w:rPr>
-        <w:t>MRes PEM Semiconductor Devices Workshop 2020</w:t>
-      </w:r>
-    </w:ins>
+    <w:r>
+      <w:rPr>
+        <w:color w:val="7F7F7F" w:themeColor="text1" w:themeTint="80"/>
+        <w:sz w:val="20"/>
+        <w:szCs w:val="20"/>
+      </w:rPr>
+      <w:t>MRes PEM Semiconductor Devices Workshop 2020</w:t>
+    </w:r>
   </w:p>
 </w:hdr>
 </file>
@@ -11272,7 +10639,7 @@
   <a:extraClrSchemeLst/>
   <a:extLst>
     <a:ext uri="{05A4C25C-085E-4340-85A3-A5531E510DB2}">
-      <thm15:themeFamily xmlns:thm15="http://schemas.microsoft.com/office/thememl/2012/main" xmlns="" name="Office Theme" id="{62F939B6-93AF-4DB8-9C6B-D6C7DFDC589F}" vid="{4A3C46E8-61CC-4603-A589-7422A47A8E4A}"/>
+      <thm15:themeFamily xmlns="" xmlns:thm15="http://schemas.microsoft.com/office/thememl/2012/main" name="Office Theme" id="{62F939B6-93AF-4DB8-9C6B-D6C7DFDC589F}" vid="{4A3C46E8-61CC-4603-A589-7422A47A8E4A}"/>
     </a:ext>
   </a:extLst>
 </a:theme>

</xml_diff>

<commit_message>
updates for new parameter names
</commit_message>
<xml_diff>
--- a/Semicoductor device physics computational workshop.docx
+++ b/Semicoductor device physics computational workshop.docx
@@ -12,92 +12,158 @@
           <w:szCs w:val="32"/>
         </w:rPr>
       </w:pPr>
+      <w:r>
+        <w:rPr>
+          <w:b/>
+          <w:bCs/>
+          <w:sz w:val="32"/>
+          <w:szCs w:val="32"/>
+        </w:rPr>
+        <w:t>Introduction to</w:t>
+      </w:r>
+      <w:r>
+        <w:rPr>
+          <w:b/>
+          <w:bCs/>
+          <w:sz w:val="32"/>
+          <w:szCs w:val="32"/>
+        </w:rPr>
+        <w:t xml:space="preserve"> </w:t>
+      </w:r>
+      <w:r>
+        <w:rPr>
+          <w:b/>
+          <w:bCs/>
+          <w:sz w:val="32"/>
+          <w:szCs w:val="32"/>
+        </w:rPr>
+        <w:t>d</w:t>
+      </w:r>
+      <w:r>
+        <w:rPr>
+          <w:b/>
+          <w:bCs/>
+          <w:sz w:val="32"/>
+          <w:szCs w:val="32"/>
+        </w:rPr>
+        <w:t xml:space="preserve">evice </w:t>
+      </w:r>
+      <w:r>
+        <w:rPr>
+          <w:b/>
+          <w:bCs/>
+          <w:sz w:val="32"/>
+          <w:szCs w:val="32"/>
+        </w:rPr>
+        <w:t>p</w:t>
+      </w:r>
+      <w:r>
+        <w:rPr>
+          <w:b/>
+          <w:bCs/>
+          <w:sz w:val="32"/>
+          <w:szCs w:val="32"/>
+        </w:rPr>
+        <w:t>hysics</w:t>
+      </w:r>
+      <w:r>
+        <w:rPr>
+          <w:b/>
+          <w:bCs/>
+          <w:sz w:val="32"/>
+          <w:szCs w:val="32"/>
+        </w:rPr>
+        <w:t xml:space="preserve"> </w:t>
+      </w:r>
+      <w:r>
+        <w:rPr>
+          <w:b/>
+          <w:bCs/>
+          <w:sz w:val="32"/>
+          <w:szCs w:val="32"/>
+        </w:rPr>
+        <w:t xml:space="preserve">computational </w:t>
+      </w:r>
+      <w:r>
+        <w:rPr>
+          <w:b/>
+          <w:bCs/>
+          <w:sz w:val="32"/>
+          <w:szCs w:val="32"/>
+        </w:rPr>
+        <w:t>workshop</w:t>
+      </w:r>
+    </w:p>
+    <w:p>
+      <w:pPr>
+        <w:spacing w:line="288" w:lineRule="auto"/>
+        <w:rPr>
+          <w:b/>
+          <w:bCs/>
+        </w:rPr>
+      </w:pPr>
+      <w:r>
+        <w:rPr>
+          <w:b/>
+          <w:bCs/>
+        </w:rPr>
+        <w:t>Dr Piers R F Barnes</w:t>
+      </w:r>
+      <w:r>
+        <w:rPr>
+          <w:b/>
+          <w:bCs/>
+        </w:rPr>
+        <w:t xml:space="preserve">, </w:t>
+      </w:r>
+      <w:r>
+        <w:rPr>
+          <w:b/>
+          <w:bCs/>
+        </w:rPr>
+        <w:t>Philip Calado</w:t>
+      </w:r>
+    </w:p>
+    <w:p>
+      <w:pPr>
+        <w:spacing w:line="288" w:lineRule="auto"/>
+        <w:rPr>
+          <w:b/>
+          <w:bCs/>
+        </w:rPr>
+      </w:pPr>
+      <w:r>
+        <w:rPr>
+          <w:b/>
+          <w:bCs/>
+        </w:rPr>
+        <w:t xml:space="preserve">Department of Physics and Centre for Processable Electronics, </w:t>
+      </w:r>
+      <w:r>
+        <w:rPr>
+          <w:b/>
+          <w:bCs/>
+        </w:rPr>
+        <w:t>Imperial College London</w:t>
+      </w:r>
+    </w:p>
+    <w:p>
+      <w:pPr>
+        <w:spacing w:line="288" w:lineRule="auto"/>
+        <w:rPr>
+          <w:b/>
+          <w:bCs/>
+        </w:rPr>
+      </w:pPr>
+      <w:r>
+        <w:rPr>
+          <w:b/>
+          <w:bCs/>
+        </w:rPr>
+        <w:t>Last updated: September 2021</w:t>
+      </w:r>
       <w:bookmarkStart w:id="0" w:name="_GoBack"/>
       <w:bookmarkEnd w:id="0"/>
-      <w:r>
-        <w:rPr>
-          <w:b/>
-          <w:bCs/>
-          <w:sz w:val="32"/>
-          <w:szCs w:val="32"/>
-        </w:rPr>
-        <w:t>PEM MRes 2020</w:t>
-      </w:r>
-      <w:r>
-        <w:rPr>
-          <w:b/>
-          <w:bCs/>
-          <w:sz w:val="32"/>
-          <w:szCs w:val="32"/>
-        </w:rPr>
-        <w:t xml:space="preserve">: </w:t>
-      </w:r>
-      <w:r>
-        <w:rPr>
-          <w:b/>
-          <w:bCs/>
-          <w:sz w:val="32"/>
-          <w:szCs w:val="32"/>
-        </w:rPr>
-        <w:t>Device Physics</w:t>
-      </w:r>
-      <w:r>
-        <w:rPr>
-          <w:b/>
-          <w:bCs/>
-          <w:sz w:val="32"/>
-          <w:szCs w:val="32"/>
-        </w:rPr>
-        <w:t xml:space="preserve"> computational workshop</w:t>
-      </w:r>
-    </w:p>
-    <w:p>
-      <w:pPr>
-        <w:spacing w:line="288" w:lineRule="auto"/>
-        <w:rPr>
-          <w:b/>
-          <w:bCs/>
-        </w:rPr>
-      </w:pPr>
-      <w:r>
-        <w:rPr>
-          <w:b/>
-          <w:bCs/>
-        </w:rPr>
-        <w:t>Course leader: Dr Piers R F Barnes</w:t>
-      </w:r>
-    </w:p>
-    <w:p>
-      <w:pPr>
-        <w:spacing w:line="288" w:lineRule="auto"/>
-        <w:rPr>
-          <w:b/>
-          <w:bCs/>
-        </w:rPr>
-      </w:pPr>
-      <w:r>
-        <w:rPr>
-          <w:b/>
-          <w:bCs/>
-        </w:rPr>
-        <w:t xml:space="preserve">Demonstrators: Philip Calado, Will Fisher, </w:t>
-      </w:r>
-      <w:proofErr w:type="gramStart"/>
-      <w:r>
-        <w:rPr>
-          <w:b/>
-          <w:bCs/>
-        </w:rPr>
-        <w:t>Brian</w:t>
-      </w:r>
-      <w:proofErr w:type="gramEnd"/>
-      <w:r>
-        <w:rPr>
-          <w:b/>
-          <w:bCs/>
-        </w:rPr>
-        <w:t xml:space="preserve"> Tam</w:t>
-      </w:r>
     </w:p>
     <w:p>
       <w:pPr>
@@ -813,7 +879,6 @@
         <w:rPr>
           <w:rFonts w:ascii="Courier New" w:hAnsi="Courier New" w:cs="Courier New"/>
         </w:rPr>
-        <w:lastRenderedPageBreak/>
         <w:t>sol</w:t>
       </w:r>
       <w:r>
@@ -2169,13 +2234,8 @@
         <w:t xml:space="preserve"> the sum of the products of the electron and </w:t>
       </w:r>
       <w:r>
-        <w:t xml:space="preserve">hole </w:t>
-      </w:r>
-      <w:proofErr w:type="spellStart"/>
-      <w:r>
-        <w:t>mobilities</w:t>
-      </w:r>
-      <w:proofErr w:type="spellEnd"/>
+        <w:t>hole mobilities</w:t>
+      </w:r>
       <w:r>
         <w:t>,</w:t>
       </w:r>
@@ -3243,6 +3303,7 @@
         <w:rPr>
           <w:rFonts w:eastAsiaTheme="minorEastAsia"/>
         </w:rPr>
+        <w:lastRenderedPageBreak/>
         <w:t xml:space="preserve">You now need to </w:t>
       </w:r>
       <w:r>
@@ -4233,6 +4294,7 @@
         </w:rPr>
       </w:pPr>
       <w:r>
+        <w:lastRenderedPageBreak/>
         <w:t xml:space="preserve"> </w:t>
       </w:r>
       <w:proofErr w:type="spellStart"/>
@@ -5220,6 +5282,7 @@
         <w:rPr>
           <w:i/>
         </w:rPr>
+        <w:lastRenderedPageBreak/>
         <w:t>What happens to the conductivity if you change the electron or hole mobility</w:t>
       </w:r>
       <w:r>
@@ -6241,6 +6304,7 @@
         <w:spacing w:line="288" w:lineRule="auto"/>
       </w:pPr>
       <w:r>
+        <w:lastRenderedPageBreak/>
         <w:t>When you run the script, two variables call</w:t>
       </w:r>
       <w:r>
@@ -7321,6 +7385,7 @@
           <w:i/>
           <w:iCs/>
         </w:rPr>
+        <w:lastRenderedPageBreak/>
         <w:t>Verify that</w:t>
       </w:r>
       <w:r>
@@ -8383,6 +8448,7 @@
           <w:sz w:val="20"/>
           <w:szCs w:val="20"/>
         </w:rPr>
+        <w:lastRenderedPageBreak/>
         <w:t xml:space="preserve">Vmax = </w:t>
       </w:r>
       <w:r>
@@ -9049,6 +9115,7 @@
         <w:rPr>
           <w:b/>
         </w:rPr>
+        <w:lastRenderedPageBreak/>
         <w:t>Appendix I: Symbols definitions and Driftfusion variable names</w:t>
       </w:r>
     </w:p>
@@ -9113,6 +9180,7 @@
           <w:noProof/>
           <w:lang w:val="en-US"/>
         </w:rPr>
+        <w:lastRenderedPageBreak/>
         <w:drawing>
           <wp:inline distT="0" distB="0" distL="0" distR="0" wp14:anchorId="6DB93935" wp14:editId="3D4ACB8D">
             <wp:extent cx="5327340" cy="6080792"/>
@@ -9279,7 +9347,7 @@
           <w:rPr>
             <w:noProof/>
           </w:rPr>
-          <w:t>15</w:t>
+          <w:t>1</w:t>
         </w:r>
         <w:r>
           <w:rPr>
@@ -10639,7 +10707,7 @@
   <a:extraClrSchemeLst/>
   <a:extLst>
     <a:ext uri="{05A4C25C-085E-4340-85A3-A5531E510DB2}">
-      <thm15:themeFamily xmlns="" xmlns:thm15="http://schemas.microsoft.com/office/thememl/2012/main" name="Office Theme" id="{62F939B6-93AF-4DB8-9C6B-D6C7DFDC589F}" vid="{4A3C46E8-61CC-4603-A589-7422A47A8E4A}"/>
+      <thm15:themeFamily xmlns:thm15="http://schemas.microsoft.com/office/thememl/2012/main" xmlns="" name="Office Theme" id="{62F939B6-93AF-4DB8-9C6B-D6C7DFDC589F}" vid="{4A3C46E8-61CC-4603-A589-7422A47A8E4A}"/>
     </a:ext>
   </a:extLst>
 </a:theme>

</xml_diff>

<commit_message>
Updates and fixes for device physics workshop branch
</commit_message>
<xml_diff>
--- a/Semicoductor device physics computational workshop.docx
+++ b/Semicoductor device physics computational workshop.docx
@@ -8396,10 +8396,7 @@
       </w:r>
       <w:ins w:id="5" w:author="Calado, Philip" w:date="2021-11-04T15:44:00Z">
         <w:r>
-          <w:t>-</w:t>
-        </w:r>
-        <w:r>
-          <w:t>Semiconductor</w:t>
+          <w:t>-Semiconductor</w:t>
         </w:r>
       </w:ins>
       <w:r>
@@ -9097,175 +9094,332 @@
     <w:p>
       <w:pPr>
         <w:spacing w:line="288" w:lineRule="auto"/>
+        <w:rPr>
+          <w:del w:id="6" w:author="Calado, Philip" w:date="2021-11-30T19:25:00Z"/>
+        </w:rPr>
       </w:pPr>
       <w:r>
         <w:rPr>
           <w:b/>
         </w:rPr>
         <w:lastRenderedPageBreak/>
-        <w:t>Appendix I: Symbols definitions and Driftfusion variable names</w:t>
-      </w:r>
-    </w:p>
-    <w:p>
-      <w:pPr>
-        <w:spacing w:line="288" w:lineRule="auto"/>
-      </w:pPr>
-      <w:r>
-        <w:rPr>
-          <w:noProof/>
-          <w:lang w:val="en-US"/>
-        </w:rPr>
-        <w:drawing>
-          <wp:inline distT="0" distB="0" distL="0" distR="0" wp14:anchorId="2A0AD2E0" wp14:editId="3003B9FA">
-            <wp:extent cx="5383530" cy="8428761"/>
-            <wp:effectExtent l="0" t="0" r="7620" b="0"/>
-            <wp:docPr id="1925765260" name="Picture 1925765260"/>
-            <wp:cNvGraphicFramePr>
-              <a:graphicFrameLocks xmlns:a="http://schemas.openxmlformats.org/drawingml/2006/main" noChangeAspect="1"/>
-            </wp:cNvGraphicFramePr>
-            <a:graphic xmlns:a="http://schemas.openxmlformats.org/drawingml/2006/main">
-              <a:graphicData uri="http://schemas.openxmlformats.org/drawingml/2006/picture">
-                <pic:pic xmlns:pic="http://schemas.openxmlformats.org/drawingml/2006/picture">
-                  <pic:nvPicPr>
-                    <pic:cNvPr id="0" name="Picture 1925765260"/>
-                    <pic:cNvPicPr/>
-                  </pic:nvPicPr>
-                  <pic:blipFill>
-                    <a:blip r:embed="rId20">
-                      <a:extLst>
-                        <a:ext uri="{28A0092B-C50C-407E-A947-70E740481C1C}">
-                          <a14:useLocalDpi xmlns:a14="http://schemas.microsoft.com/office/drawing/2010/main" val="0"/>
-                        </a:ext>
-                      </a:extLst>
-                    </a:blip>
-                    <a:stretch>
-                      <a:fillRect/>
-                    </a:stretch>
-                  </pic:blipFill>
-                  <pic:spPr>
-                    <a:xfrm>
-                      <a:off x="0" y="0"/>
-                      <a:ext cx="5383530" cy="8428761"/>
-                    </a:xfrm>
-                    <a:prstGeom prst="rect">
-                      <a:avLst/>
-                    </a:prstGeom>
-                  </pic:spPr>
-                </pic:pic>
-              </a:graphicData>
-            </a:graphic>
-          </wp:inline>
-        </w:drawing>
-      </w:r>
-    </w:p>
-    <w:p>
-      <w:pPr>
-        <w:spacing w:line="288" w:lineRule="auto"/>
-      </w:pPr>
-      <w:r>
-        <w:rPr>
-          <w:noProof/>
-          <w:lang w:val="en-US"/>
-        </w:rPr>
-        <w:lastRenderedPageBreak/>
-        <w:drawing>
-          <wp:inline distT="0" distB="0" distL="0" distR="0" wp14:anchorId="6DB93935" wp14:editId="3D4ACB8D">
-            <wp:extent cx="5327340" cy="6080792"/>
-            <wp:effectExtent l="0" t="0" r="0" b="0"/>
-            <wp:docPr id="1602004887" name="Picture 1602004887"/>
-            <wp:cNvGraphicFramePr>
-              <a:graphicFrameLocks xmlns:a="http://schemas.openxmlformats.org/drawingml/2006/main" noChangeAspect="1"/>
-            </wp:cNvGraphicFramePr>
-            <a:graphic xmlns:a="http://schemas.openxmlformats.org/drawingml/2006/main">
-              <a:graphicData uri="http://schemas.openxmlformats.org/drawingml/2006/picture">
-                <pic:pic xmlns:pic="http://schemas.openxmlformats.org/drawingml/2006/picture">
-                  <pic:nvPicPr>
-                    <pic:cNvPr id="0" name="Picture 1602004887"/>
-                    <pic:cNvPicPr/>
-                  </pic:nvPicPr>
-                  <pic:blipFill>
-                    <a:blip r:embed="rId21">
-                      <a:extLst>
-                        <a:ext uri="{28A0092B-C50C-407E-A947-70E740481C1C}">
-                          <a14:useLocalDpi xmlns:a14="http://schemas.microsoft.com/office/drawing/2010/main" val="0"/>
-                        </a:ext>
-                      </a:extLst>
-                    </a:blip>
-                    <a:stretch>
-                      <a:fillRect/>
-                    </a:stretch>
-                  </pic:blipFill>
-                  <pic:spPr>
-                    <a:xfrm>
-                      <a:off x="0" y="0"/>
-                      <a:ext cx="5327340" cy="6080792"/>
-                    </a:xfrm>
-                    <a:prstGeom prst="rect">
-                      <a:avLst/>
-                    </a:prstGeom>
-                  </pic:spPr>
-                </pic:pic>
-              </a:graphicData>
-            </a:graphic>
-          </wp:inline>
-        </w:drawing>
-      </w:r>
-    </w:p>
-    <w:p>
-      <w:pPr>
-        <w:spacing w:line="288" w:lineRule="auto"/>
-      </w:pPr>
-      <w:r>
-        <w:rPr>
-          <w:noProof/>
-          <w:lang w:val="en-US"/>
-        </w:rPr>
-        <w:drawing>
-          <wp:inline distT="0" distB="0" distL="0" distR="0" wp14:anchorId="4F0F143F" wp14:editId="2978A843">
-            <wp:extent cx="5724524" cy="1190625"/>
-            <wp:effectExtent l="0" t="0" r="0" b="0"/>
-            <wp:docPr id="1031982429" name="Picture 1031982429" title="Inserting image..."/>
-            <wp:cNvGraphicFramePr>
-              <a:graphicFrameLocks xmlns:a="http://schemas.openxmlformats.org/drawingml/2006/main" noChangeAspect="1"/>
-            </wp:cNvGraphicFramePr>
-            <a:graphic xmlns:a="http://schemas.openxmlformats.org/drawingml/2006/main">
-              <a:graphicData uri="http://schemas.openxmlformats.org/drawingml/2006/picture">
-                <pic:pic xmlns:pic="http://schemas.openxmlformats.org/drawingml/2006/picture">
-                  <pic:nvPicPr>
-                    <pic:cNvPr id="0" name=""/>
-                    <pic:cNvPicPr/>
-                  </pic:nvPicPr>
-                  <pic:blipFill>
-                    <a:blip r:embed="rId22">
-                      <a:extLst>
-                        <a:ext uri="{28A0092B-C50C-407E-A947-70E740481C1C}">
-                          <a14:useLocalDpi xmlns:a14="http://schemas.microsoft.com/office/drawing/2010/main" val="0"/>
-                        </a:ext>
-                      </a:extLst>
-                    </a:blip>
-                    <a:stretch>
-                      <a:fillRect/>
-                    </a:stretch>
-                  </pic:blipFill>
-                  <pic:spPr>
-                    <a:xfrm>
-                      <a:off x="0" y="0"/>
-                      <a:ext cx="5724524" cy="1190625"/>
-                    </a:xfrm>
-                    <a:prstGeom prst="rect">
-                      <a:avLst/>
-                    </a:prstGeom>
-                  </pic:spPr>
-                </pic:pic>
-              </a:graphicData>
-            </a:graphic>
-          </wp:inline>
-        </w:drawing>
-      </w:r>
+        <w:t xml:space="preserve">Appendix I: Symbols definitions and </w:t>
+      </w:r>
+      <w:proofErr w:type="spellStart"/>
+      <w:r>
+        <w:rPr>
+          <w:b/>
+        </w:rPr>
+        <w:t>Driftfusion</w:t>
+      </w:r>
+      <w:proofErr w:type="spellEnd"/>
+      <w:r>
+        <w:rPr>
+          <w:b/>
+        </w:rPr>
+        <w:t xml:space="preserve"> variable names</w:t>
+      </w:r>
+    </w:p>
+    <w:p>
+      <w:pPr>
+        <w:spacing w:line="288" w:lineRule="auto"/>
+        <w:rPr>
+          <w:ins w:id="7" w:author="Calado, Philip" w:date="2021-11-30T19:25:00Z"/>
+        </w:rPr>
+      </w:pPr>
+    </w:p>
+    <w:p>
+      <w:pPr>
+        <w:spacing w:line="288" w:lineRule="auto"/>
+      </w:pPr>
+      <w:ins w:id="8" w:author="Calado, Philip" w:date="2021-11-30T19:24:00Z">
+        <w:r>
+          <w:drawing>
+            <wp:inline distT="0" distB="0" distL="0" distR="0" wp14:anchorId="2DF00425" wp14:editId="5AE88A3C">
+              <wp:extent cx="4821440" cy="8276677"/>
+              <wp:effectExtent l="0" t="0" r="5080" b="3810"/>
+              <wp:docPr id="3" name="Picture 3" descr="Table&#10;&#10;Description automatically generated"/>
+              <wp:cNvGraphicFramePr>
+                <a:graphicFrameLocks xmlns:a="http://schemas.openxmlformats.org/drawingml/2006/main" noChangeAspect="1"/>
+              </wp:cNvGraphicFramePr>
+              <a:graphic xmlns:a="http://schemas.openxmlformats.org/drawingml/2006/main">
+                <a:graphicData uri="http://schemas.openxmlformats.org/drawingml/2006/picture">
+                  <pic:pic xmlns:pic="http://schemas.openxmlformats.org/drawingml/2006/picture">
+                    <pic:nvPicPr>
+                      <pic:cNvPr id="3" name="Picture 3" descr="Table&#10;&#10;Description automatically generated"/>
+                      <pic:cNvPicPr/>
+                    </pic:nvPicPr>
+                    <pic:blipFill>
+                      <a:blip r:embed="rId20"/>
+                      <a:stretch>
+                        <a:fillRect/>
+                      </a:stretch>
+                    </pic:blipFill>
+                    <pic:spPr>
+                      <a:xfrm>
+                        <a:off x="0" y="0"/>
+                        <a:ext cx="4854404" cy="8333264"/>
+                      </a:xfrm>
+                      <a:prstGeom prst="rect">
+                        <a:avLst/>
+                      </a:prstGeom>
+                    </pic:spPr>
+                  </pic:pic>
+                </a:graphicData>
+              </a:graphic>
+            </wp:inline>
+          </w:drawing>
+        </w:r>
+      </w:ins>
+      <w:del w:id="9" w:author="Calado, Philip" w:date="2021-11-30T19:24:00Z">
+        <w:r>
+          <w:rPr>
+            <w:noProof/>
+            <w:lang w:val="en-US"/>
+          </w:rPr>
+          <w:drawing>
+            <wp:inline distT="0" distB="0" distL="0" distR="0" wp14:anchorId="2A0AD2E0" wp14:editId="00C4B988">
+              <wp:extent cx="5383530" cy="8428761"/>
+              <wp:effectExtent l="0" t="0" r="7620" b="0"/>
+              <wp:docPr id="1925765260" name="Picture 1925765260"/>
+              <wp:cNvGraphicFramePr>
+                <a:graphicFrameLocks xmlns:a="http://schemas.openxmlformats.org/drawingml/2006/main" noChangeAspect="1"/>
+              </wp:cNvGraphicFramePr>
+              <a:graphic xmlns:a="http://schemas.openxmlformats.org/drawingml/2006/main">
+                <a:graphicData uri="http://schemas.openxmlformats.org/drawingml/2006/picture">
+                  <pic:pic xmlns:pic="http://schemas.openxmlformats.org/drawingml/2006/picture">
+                    <pic:nvPicPr>
+                      <pic:cNvPr id="0" name="Picture 1925765260"/>
+                      <pic:cNvPicPr/>
+                    </pic:nvPicPr>
+                    <pic:blipFill>
+                      <a:blip r:embed="rId21">
+                        <a:extLst>
+                          <a:ext uri="{28A0092B-C50C-407E-A947-70E740481C1C}">
+                            <a14:useLocalDpi xmlns:a14="http://schemas.microsoft.com/office/drawing/2010/main" val="0"/>
+                          </a:ext>
+                        </a:extLst>
+                      </a:blip>
+                      <a:stretch>
+                        <a:fillRect/>
+                      </a:stretch>
+                    </pic:blipFill>
+                    <pic:spPr>
+                      <a:xfrm>
+                        <a:off x="0" y="0"/>
+                        <a:ext cx="5383530" cy="8428761"/>
+                      </a:xfrm>
+                      <a:prstGeom prst="rect">
+                        <a:avLst/>
+                      </a:prstGeom>
+                    </pic:spPr>
+                  </pic:pic>
+                </a:graphicData>
+              </a:graphic>
+            </wp:inline>
+          </w:drawing>
+        </w:r>
+      </w:del>
+    </w:p>
+    <w:p>
+      <w:pPr>
+        <w:spacing w:line="288" w:lineRule="auto"/>
+      </w:pPr>
+      <w:ins w:id="10" w:author="Calado, Philip" w:date="2021-11-30T19:24:00Z">
+        <w:r>
+          <w:lastRenderedPageBreak/>
+          <w:drawing>
+            <wp:inline distT="0" distB="0" distL="0" distR="0" wp14:anchorId="11429EE8" wp14:editId="43D6D31E">
+              <wp:extent cx="5461000" cy="8369300"/>
+              <wp:effectExtent l="0" t="0" r="0" b="0"/>
+              <wp:docPr id="6" name="Picture 6" descr="Table&#10;&#10;Description automatically generated"/>
+              <wp:cNvGraphicFramePr>
+                <a:graphicFrameLocks xmlns:a="http://schemas.openxmlformats.org/drawingml/2006/main" noChangeAspect="1"/>
+              </wp:cNvGraphicFramePr>
+              <a:graphic xmlns:a="http://schemas.openxmlformats.org/drawingml/2006/main">
+                <a:graphicData uri="http://schemas.openxmlformats.org/drawingml/2006/picture">
+                  <pic:pic xmlns:pic="http://schemas.openxmlformats.org/drawingml/2006/picture">
+                    <pic:nvPicPr>
+                      <pic:cNvPr id="6" name="Picture 6" descr="Table&#10;&#10;Description automatically generated"/>
+                      <pic:cNvPicPr/>
+                    </pic:nvPicPr>
+                    <pic:blipFill>
+                      <a:blip r:embed="rId22"/>
+                      <a:stretch>
+                        <a:fillRect/>
+                      </a:stretch>
+                    </pic:blipFill>
+                    <pic:spPr>
+                      <a:xfrm>
+                        <a:off x="0" y="0"/>
+                        <a:ext cx="5461000" cy="8369300"/>
+                      </a:xfrm>
+                      <a:prstGeom prst="rect">
+                        <a:avLst/>
+                      </a:prstGeom>
+                    </pic:spPr>
+                  </pic:pic>
+                </a:graphicData>
+              </a:graphic>
+            </wp:inline>
+          </w:drawing>
+        </w:r>
+      </w:ins>
+      <w:del w:id="11" w:author="Calado, Philip" w:date="2021-11-30T19:24:00Z">
+        <w:r>
+          <w:rPr>
+            <w:noProof/>
+            <w:lang w:val="en-US"/>
+          </w:rPr>
+          <w:drawing>
+            <wp:inline distT="0" distB="0" distL="0" distR="0" wp14:anchorId="6DB93935" wp14:editId="3B8BC7EA">
+              <wp:extent cx="5327340" cy="6080792"/>
+              <wp:effectExtent l="0" t="0" r="0" b="0"/>
+              <wp:docPr id="1602004887" name="Picture 1602004887"/>
+              <wp:cNvGraphicFramePr>
+                <a:graphicFrameLocks xmlns:a="http://schemas.openxmlformats.org/drawingml/2006/main" noChangeAspect="1"/>
+              </wp:cNvGraphicFramePr>
+              <a:graphic xmlns:a="http://schemas.openxmlformats.org/drawingml/2006/main">
+                <a:graphicData uri="http://schemas.openxmlformats.org/drawingml/2006/picture">
+                  <pic:pic xmlns:pic="http://schemas.openxmlformats.org/drawingml/2006/picture">
+                    <pic:nvPicPr>
+                      <pic:cNvPr id="0" name="Picture 1602004887"/>
+                      <pic:cNvPicPr/>
+                    </pic:nvPicPr>
+                    <pic:blipFill>
+                      <a:blip r:embed="rId23">
+                        <a:extLst>
+                          <a:ext uri="{28A0092B-C50C-407E-A947-70E740481C1C}">
+                            <a14:useLocalDpi xmlns:a14="http://schemas.microsoft.com/office/drawing/2010/main" val="0"/>
+                          </a:ext>
+                        </a:extLst>
+                      </a:blip>
+                      <a:stretch>
+                        <a:fillRect/>
+                      </a:stretch>
+                    </pic:blipFill>
+                    <pic:spPr>
+                      <a:xfrm>
+                        <a:off x="0" y="0"/>
+                        <a:ext cx="5327340" cy="6080792"/>
+                      </a:xfrm>
+                      <a:prstGeom prst="rect">
+                        <a:avLst/>
+                      </a:prstGeom>
+                    </pic:spPr>
+                  </pic:pic>
+                </a:graphicData>
+              </a:graphic>
+            </wp:inline>
+          </w:drawing>
+        </w:r>
+      </w:del>
+    </w:p>
+    <w:p>
+      <w:pPr>
+        <w:spacing w:line="288" w:lineRule="auto"/>
+        <w:rPr>
+          <w:ins w:id="12" w:author="Calado, Philip" w:date="2021-11-30T19:26:00Z"/>
+        </w:rPr>
+      </w:pPr>
+      <w:del w:id="13" w:author="Calado, Philip" w:date="2021-11-30T19:25:00Z">
+        <w:r>
+          <w:rPr>
+            <w:noProof/>
+            <w:lang w:val="en-US"/>
+          </w:rPr>
+          <w:drawing>
+            <wp:inline distT="0" distB="0" distL="0" distR="0" wp14:anchorId="4F0F143F" wp14:editId="6843BA41">
+              <wp:extent cx="5724524" cy="1190625"/>
+              <wp:effectExtent l="0" t="0" r="0" b="0"/>
+              <wp:docPr id="1031982429" name="Picture 1031982429" title="Inserting image..."/>
+              <wp:cNvGraphicFramePr>
+                <a:graphicFrameLocks xmlns:a="http://schemas.openxmlformats.org/drawingml/2006/main" noChangeAspect="1"/>
+              </wp:cNvGraphicFramePr>
+              <a:graphic xmlns:a="http://schemas.openxmlformats.org/drawingml/2006/main">
+                <a:graphicData uri="http://schemas.openxmlformats.org/drawingml/2006/picture">
+                  <pic:pic xmlns:pic="http://schemas.openxmlformats.org/drawingml/2006/picture">
+                    <pic:nvPicPr>
+                      <pic:cNvPr id="0" name=""/>
+                      <pic:cNvPicPr/>
+                    </pic:nvPicPr>
+                    <pic:blipFill>
+                      <a:blip r:embed="rId24">
+                        <a:extLst>
+                          <a:ext uri="{28A0092B-C50C-407E-A947-70E740481C1C}">
+                            <a14:useLocalDpi xmlns:a14="http://schemas.microsoft.com/office/drawing/2010/main" val="0"/>
+                          </a:ext>
+                        </a:extLst>
+                      </a:blip>
+                      <a:stretch>
+                        <a:fillRect/>
+                      </a:stretch>
+                    </pic:blipFill>
+                    <pic:spPr>
+                      <a:xfrm>
+                        <a:off x="0" y="0"/>
+                        <a:ext cx="5724524" cy="1190625"/>
+                      </a:xfrm>
+                      <a:prstGeom prst="rect">
+                        <a:avLst/>
+                      </a:prstGeom>
+                    </pic:spPr>
+                  </pic:pic>
+                </a:graphicData>
+              </a:graphic>
+            </wp:inline>
+          </w:drawing>
+        </w:r>
+      </w:del>
+    </w:p>
+    <w:p>
+      <w:pPr>
+        <w:spacing w:line="288" w:lineRule="auto"/>
+      </w:pPr>
+      <w:ins w:id="14" w:author="Calado, Philip" w:date="2021-11-30T19:26:00Z">
+        <w:r>
+          <w:lastRenderedPageBreak/>
+          <w:drawing>
+            <wp:inline distT="0" distB="0" distL="0" distR="0" wp14:anchorId="6FAFFE0A" wp14:editId="4DB1B700">
+              <wp:extent cx="5130800" cy="1079500"/>
+              <wp:effectExtent l="0" t="0" r="0" b="0"/>
+              <wp:docPr id="8" name="Picture 8" descr="Table&#10;&#10;Description automatically generated with medium confidence"/>
+              <wp:cNvGraphicFramePr>
+                <a:graphicFrameLocks xmlns:a="http://schemas.openxmlformats.org/drawingml/2006/main" noChangeAspect="1"/>
+              </wp:cNvGraphicFramePr>
+              <a:graphic xmlns:a="http://schemas.openxmlformats.org/drawingml/2006/main">
+                <a:graphicData uri="http://schemas.openxmlformats.org/drawingml/2006/picture">
+                  <pic:pic xmlns:pic="http://schemas.openxmlformats.org/drawingml/2006/picture">
+                    <pic:nvPicPr>
+                      <pic:cNvPr id="8" name="Picture 8" descr="Table&#10;&#10;Description automatically generated with medium confidence"/>
+                      <pic:cNvPicPr/>
+                    </pic:nvPicPr>
+                    <pic:blipFill>
+                      <a:blip r:embed="rId25"/>
+                      <a:stretch>
+                        <a:fillRect/>
+                      </a:stretch>
+                    </pic:blipFill>
+                    <pic:spPr>
+                      <a:xfrm>
+                        <a:off x="0" y="0"/>
+                        <a:ext cx="5130800" cy="1079500"/>
+                      </a:xfrm>
+                      <a:prstGeom prst="rect">
+                        <a:avLst/>
+                      </a:prstGeom>
+                    </pic:spPr>
+                  </pic:pic>
+                </a:graphicData>
+              </a:graphic>
+            </wp:inline>
+          </w:drawing>
+        </w:r>
+      </w:ins>
     </w:p>
     <w:sectPr>
-      <w:headerReference w:type="default" r:id="rId23"/>
-      <w:footerReference w:type="default" r:id="rId24"/>
+      <w:headerReference w:type="default" r:id="rId26"/>
+      <w:footerReference w:type="default" r:id="rId27"/>
       <w:pgSz w:w="11906" w:h="16838"/>
       <w:pgMar w:top="1440" w:right="1440" w:bottom="1440" w:left="1440" w:header="708" w:footer="708" w:gutter="0"/>
       <w:cols w:space="708"/>
@@ -9904,11 +10058,6 @@
     <w:lsdException w:name="Book Title" w:uiPriority="33" w:qFormat="1"/>
     <w:lsdException w:name="Bibliography" w:semiHidden="1" w:uiPriority="37" w:unhideWhenUsed="1"/>
     <w:lsdException w:name="TOC Heading" w:semiHidden="1" w:uiPriority="39" w:unhideWhenUsed="1" w:qFormat="1"/>
-    <w:lsdException w:name="Plain Table 5" w:semiHidden="1" w:unhideWhenUsed="1"/>
-    <w:lsdException w:name="Grid Table Light" w:semiHidden="1" w:unhideWhenUsed="1"/>
-    <w:lsdException w:name="Grid Table 1 Light" w:semiHidden="1" w:unhideWhenUsed="1"/>
-    <w:lsdException w:name="Grid Table 2" w:semiHidden="1" w:unhideWhenUsed="1"/>
-    <w:lsdException w:name="Grid Table 3" w:semiHidden="1" w:unhideWhenUsed="1"/>
     <w:lsdException w:name="Grid Table 4" w:uiPriority="49"/>
     <w:lsdException w:name="Grid Table 5 Dark" w:uiPriority="50"/>
     <w:lsdException w:name="Grid Table 6 Colorful" w:uiPriority="51"/>
@@ -10538,21 +10687,6 @@
 </file>
 
 <file path=customXml/item1.xml><?xml version="1.0" encoding="utf-8"?>
-<?mso-contentType ?>
-<FormTemplates xmlns="http://schemas.microsoft.com/sharepoint/v3/contenttype/forms">
-  <Display>DocumentLibraryForm</Display>
-  <Edit>DocumentLibraryForm</Edit>
-  <New>DocumentLibraryForm</New>
-</FormTemplates>
-</file>
-
-<file path=customXml/item2.xml><?xml version="1.0" encoding="utf-8"?>
-<p:properties xmlns:p="http://schemas.microsoft.com/office/2006/metadata/properties" xmlns:xsi="http://www.w3.org/2001/XMLSchema-instance" xmlns:pc="http://schemas.microsoft.com/office/infopath/2007/PartnerControls">
-  <documentManagement/>
-</p:properties>
-</file>
-
-<file path=customXml/item3.xml><?xml version="1.0" encoding="utf-8"?>
 <ct:contentTypeSchema xmlns:ct="http://schemas.microsoft.com/office/2006/metadata/contentType" xmlns:ma="http://schemas.microsoft.com/office/2006/metadata/properties/metaAttributes" ct:_="" ma:_="" ma:contentTypeName="Document" ma:contentTypeID="0x010100EA11EC459E82B4448C5831C7A71CF7DB" ma:contentTypeVersion="13" ma:contentTypeDescription="Create a new document." ma:contentTypeScope="" ma:versionID="1d1c27b1caf2da8bcbd2c4cb9f745240">
   <xsd:schema xmlns:xsd="http://www.w3.org/2001/XMLSchema" xmlns:xs="http://www.w3.org/2001/XMLSchema" xmlns:p="http://schemas.microsoft.com/office/2006/metadata/properties" xmlns:ns3="30f3050e-0963-4f3c-9bfa-685ddf3545fb" xmlns:ns4="84924cf5-676a-43d1-bd83-c75223471a35" targetNamespace="http://schemas.microsoft.com/office/2006/metadata/properties" ma:root="true" ma:fieldsID="f920614fb5f66516aa2ce603eb0ac17f" ns3:_="" ns4:_="">
     <xsd:import namespace="30f3050e-0963-4f3c-9bfa-685ddf3545fb"/>
@@ -10775,24 +10909,22 @@
 </ct:contentTypeSchema>
 </file>
 
-<file path=customXml/itemProps1.xml><?xml version="1.0" encoding="utf-8"?>
-<ds:datastoreItem xmlns:ds="http://schemas.openxmlformats.org/officeDocument/2006/customXml" ds:itemID="{AB9842BD-E30E-47C0-A01D-2AB1461E060B}">
-  <ds:schemaRefs>
-    <ds:schemaRef ds:uri="http://schemas.microsoft.com/sharepoint/v3/contenttype/forms"/>
-  </ds:schemaRefs>
-</ds:datastoreItem>
+<file path=customXml/item2.xml><?xml version="1.0" encoding="utf-8"?>
+<p:properties xmlns:p="http://schemas.microsoft.com/office/2006/metadata/properties" xmlns:xsi="http://www.w3.org/2001/XMLSchema-instance" xmlns:pc="http://schemas.microsoft.com/office/infopath/2007/PartnerControls">
+  <documentManagement/>
+</p:properties>
 </file>
 
-<file path=customXml/itemProps2.xml><?xml version="1.0" encoding="utf-8"?>
-<ds:datastoreItem xmlns:ds="http://schemas.openxmlformats.org/officeDocument/2006/customXml" ds:itemID="{FA999E96-DE89-42B4-BF49-49D932B014FE}">
-  <ds:schemaRefs>
-    <ds:schemaRef ds:uri="http://schemas.microsoft.com/office/2006/metadata/properties"/>
-    <ds:schemaRef ds:uri="http://schemas.microsoft.com/office/infopath/2007/PartnerControls"/>
-  </ds:schemaRefs>
-</ds:datastoreItem>
+<file path=customXml/item3.xml><?xml version="1.0" encoding="utf-8"?>
+<?mso-contentType ?>
+<FormTemplates xmlns="http://schemas.microsoft.com/sharepoint/v3/contenttype/forms">
+  <Display>DocumentLibraryForm</Display>
+  <Edit>DocumentLibraryForm</Edit>
+  <New>DocumentLibraryForm</New>
+</FormTemplates>
 </file>
 
-<file path=customXml/itemProps3.xml><?xml version="1.0" encoding="utf-8"?>
+<file path=customXml/itemProps1.xml><?xml version="1.0" encoding="utf-8"?>
 <ds:datastoreItem xmlns:ds="http://schemas.openxmlformats.org/officeDocument/2006/customXml" ds:itemID="{EE87D17D-A791-4B1F-8494-DB74B950C28D}">
   <ds:schemaRefs>
     <ds:schemaRef ds:uri="http://schemas.microsoft.com/office/2006/metadata/contentType"/>
@@ -10809,4 +10941,21 @@
     <ds:schemaRef ds:uri="http://schemas.microsoft.com/internal/obd"/>
   </ds:schemaRefs>
 </ds:datastoreItem>
+</file>
+
+<file path=customXml/itemProps2.xml><?xml version="1.0" encoding="utf-8"?>
+<ds:datastoreItem xmlns:ds="http://schemas.openxmlformats.org/officeDocument/2006/customXml" ds:itemID="{FA999E96-DE89-42B4-BF49-49D932B014FE}">
+  <ds:schemaRefs>
+    <ds:schemaRef ds:uri="http://schemas.microsoft.com/office/2006/metadata/properties"/>
+    <ds:schemaRef ds:uri="http://schemas.microsoft.com/office/infopath/2007/PartnerControls"/>
+  </ds:schemaRefs>
+</ds:datastoreItem>
+</file>
+
+<file path=customXml/itemProps3.xml><?xml version="1.0" encoding="utf-8"?>
+<ds:datastoreItem xmlns:ds="http://schemas.openxmlformats.org/officeDocument/2006/customXml" ds:itemID="{AB9842BD-E30E-47C0-A01D-2AB1461E060B}">
+  <ds:schemaRefs>
+    <ds:schemaRef ds:uri="http://schemas.microsoft.com/sharepoint/v3/contenttype/forms"/>
+  </ds:schemaRefs>
+</ds:datastoreItem>
 </file>
</xml_diff>